<commit_message>
Laboratorio 6 – Entrega fina
</commit_message>
<xml_diff>
--- a/Docs/Observaciones-Lab 6.docx
+++ b/Docs/Observaciones-Lab 6.docx
@@ -4,7 +4,7 @@
   <w:body>
     <w:p>
       <w:pPr>
-        <w:pStyle w:val="Title"/>
+        <w:pStyle w:val="Ttulo"/>
         <w:jc w:val="center"/>
         <w:rPr>
           <w:lang w:val="es-419"/>
@@ -29,13 +29,7 @@
         <w:rPr>
           <w:lang w:val="es-419"/>
         </w:rPr>
-        <w:t xml:space="preserve">Estudiante </w:t>
-      </w:r>
-      <w:r>
-        <w:rPr>
-          <w:lang w:val="es-419"/>
-        </w:rPr>
-        <w:t>1</w:t>
+        <w:t>Lina Maria Gomez</w:t>
       </w:r>
       <w:r>
         <w:rPr>
@@ -47,7 +41,7 @@
         <w:rPr>
           <w:lang w:val="es-419"/>
         </w:rPr>
-        <w:t>Cod XXXX</w:t>
+        <w:t>201923531</w:t>
       </w:r>
     </w:p>
     <w:p>
@@ -62,13 +56,19 @@
         <w:rPr>
           <w:lang w:val="es-419"/>
         </w:rPr>
-        <w:t xml:space="preserve">Estudiante </w:t>
-      </w:r>
-      <w:r>
-        <w:rPr>
-          <w:lang w:val="es-419"/>
-        </w:rPr>
-        <w:t>2 Cod XXXX</w:t>
+        <w:t>Juan Sebastian Montealegre</w:t>
+      </w:r>
+      <w:r>
+        <w:rPr>
+          <w:lang w:val="es-419"/>
+        </w:rPr>
+        <w:t xml:space="preserve"> Cod </w:t>
+      </w:r>
+      <w:r>
+        <w:rPr>
+          <w:lang w:val="es-419"/>
+        </w:rPr>
+        <w:t>202012723</w:t>
       </w:r>
     </w:p>
     <w:p>
@@ -76,13 +76,14 @@
         <w:spacing w:after="0"/>
         <w:jc w:val="right"/>
         <w:rPr>
+          <w:u w:val="single"/>
           <w:lang w:val="es-419"/>
         </w:rPr>
       </w:pPr>
     </w:p>
     <w:p>
       <w:pPr>
-        <w:pStyle w:val="ListParagraph"/>
+        <w:pStyle w:val="Prrafodelista"/>
         <w:numPr>
           <w:ilvl w:val="0"/>
           <w:numId w:val="1"/>
@@ -90,13 +91,17 @@
         <w:spacing w:after="0"/>
         <w:jc w:val="both"/>
         <w:rPr>
-          <w:rFonts w:ascii="Dax-Regular" w:hAnsi="Dax-Regular"/>
+          <w:rFonts w:cstheme="minorHAnsi"/>
+          <w:sz w:val="24"/>
+          <w:szCs w:val="24"/>
           <w:lang w:val="es-419"/>
         </w:rPr>
       </w:pPr>
       <w:r>
         <w:rPr>
-          <w:rFonts w:ascii="Dax-Regular" w:hAnsi="Dax-Regular"/>
+          <w:rFonts w:cstheme="minorHAnsi"/>
+          <w:sz w:val="24"/>
+          <w:szCs w:val="24"/>
           <w:lang w:val="es-419"/>
         </w:rPr>
         <w:t>¿Qué estructura de datos se usa para este índice?</w:t>
@@ -104,7 +109,204 @@
     </w:p>
     <w:p>
       <w:pPr>
-        <w:pStyle w:val="ListParagraph"/>
+        <w:pStyle w:val="Prrafodelista"/>
+        <w:numPr>
+          <w:ilvl w:val="1"/>
+          <w:numId w:val="1"/>
+        </w:numPr>
+        <w:spacing w:after="0"/>
+        <w:jc w:val="both"/>
+        <w:rPr>
+          <w:rFonts w:cstheme="minorHAnsi"/>
+          <w:sz w:val="24"/>
+          <w:szCs w:val="24"/>
+          <w:lang w:val="es-419"/>
+        </w:rPr>
+      </w:pPr>
+      <w:r>
+        <w:rPr>
+          <w:rStyle w:val="normaltextrun"/>
+          <w:rFonts w:cstheme="minorHAnsi"/>
+          <w:color w:val="000000"/>
+          <w:sz w:val="24"/>
+          <w:szCs w:val="24"/>
+          <w:shd w:val="clear" w:color="auto" w:fill="FFFFFF"/>
+          <w:lang w:val="es-419"/>
+        </w:rPr>
+        <w:t>Para este índice el cual es “</w:t>
+      </w:r>
+      <w:proofErr w:type="spellStart"/>
+      <w:r>
+        <w:rPr>
+          <w:rStyle w:val="normaltextrun"/>
+          <w:rFonts w:cstheme="minorHAnsi"/>
+          <w:color w:val="000000"/>
+          <w:sz w:val="24"/>
+          <w:szCs w:val="24"/>
+          <w:shd w:val="clear" w:color="auto" w:fill="FFFFFF"/>
+          <w:lang w:val="es-419"/>
+        </w:rPr>
+        <w:t>authors</w:t>
+      </w:r>
+      <w:proofErr w:type="spellEnd"/>
+      <w:r>
+        <w:rPr>
+          <w:rStyle w:val="normaltextrun"/>
+          <w:rFonts w:cstheme="minorHAnsi"/>
+          <w:color w:val="000000"/>
+          <w:sz w:val="24"/>
+          <w:szCs w:val="24"/>
+          <w:shd w:val="clear" w:color="auto" w:fill="FFFFFF"/>
+          <w:lang w:val="es-419"/>
+        </w:rPr>
+        <w:t xml:space="preserve">” autores de libro se implementa un </w:t>
+      </w:r>
+      <w:proofErr w:type="spellStart"/>
+      <w:r>
+        <w:rPr>
+          <w:rStyle w:val="normaltextrun"/>
+          <w:rFonts w:cstheme="minorHAnsi"/>
+          <w:color w:val="000000"/>
+          <w:sz w:val="24"/>
+          <w:szCs w:val="24"/>
+          <w:shd w:val="clear" w:color="auto" w:fill="FFFFFF"/>
+          <w:lang w:val="es-419"/>
+        </w:rPr>
+        <w:t>map</w:t>
+      </w:r>
+      <w:proofErr w:type="spellEnd"/>
+      <w:r>
+        <w:rPr>
+          <w:rStyle w:val="normaltextrun"/>
+          <w:rFonts w:cstheme="minorHAnsi"/>
+          <w:color w:val="000000"/>
+          <w:sz w:val="24"/>
+          <w:szCs w:val="24"/>
+          <w:shd w:val="clear" w:color="auto" w:fill="FFFFFF"/>
+          <w:lang w:val="es-419"/>
+        </w:rPr>
+        <w:t>, el tipo de tabla hash sobre la que se implementa es “</w:t>
+      </w:r>
+      <w:proofErr w:type="spellStart"/>
+      <w:r>
+        <w:rPr>
+          <w:rStyle w:val="normaltextrun"/>
+          <w:rFonts w:cstheme="minorHAnsi"/>
+          <w:color w:val="000000"/>
+          <w:sz w:val="24"/>
+          <w:szCs w:val="24"/>
+          <w:shd w:val="clear" w:color="auto" w:fill="FFFFFF"/>
+          <w:lang w:val="es-419"/>
+        </w:rPr>
+        <w:t>Separate</w:t>
+      </w:r>
+      <w:proofErr w:type="spellEnd"/>
+      <w:r>
+        <w:rPr>
+          <w:rStyle w:val="normaltextrun"/>
+          <w:rFonts w:cstheme="minorHAnsi"/>
+          <w:color w:val="000000"/>
+          <w:sz w:val="24"/>
+          <w:szCs w:val="24"/>
+          <w:shd w:val="clear" w:color="auto" w:fill="FFFFFF"/>
+          <w:lang w:val="es-419"/>
+        </w:rPr>
+        <w:t xml:space="preserve"> </w:t>
+      </w:r>
+      <w:proofErr w:type="spellStart"/>
+      <w:r>
+        <w:rPr>
+          <w:rStyle w:val="normaltextrun"/>
+          <w:rFonts w:cstheme="minorHAnsi"/>
+          <w:color w:val="000000"/>
+          <w:sz w:val="24"/>
+          <w:szCs w:val="24"/>
+          <w:shd w:val="clear" w:color="auto" w:fill="FFFFFF"/>
+          <w:lang w:val="es-419"/>
+        </w:rPr>
+        <w:t>Chaining</w:t>
+      </w:r>
+      <w:proofErr w:type="spellEnd"/>
+      <w:r>
+        <w:rPr>
+          <w:rStyle w:val="normaltextrun"/>
+          <w:rFonts w:cstheme="minorHAnsi"/>
+          <w:color w:val="000000"/>
+          <w:sz w:val="24"/>
+          <w:szCs w:val="24"/>
+          <w:shd w:val="clear" w:color="auto" w:fill="FFFFFF"/>
+          <w:lang w:val="es-419"/>
+        </w:rPr>
+        <w:t xml:space="preserve"> ”. Esta se utilizó ya que es una estructura que guarda parejas llave-valor en la que no se repite el valor llave (autor) y crea una </w:t>
+      </w:r>
+      <w:proofErr w:type="spellStart"/>
+      <w:r>
+        <w:rPr>
+          <w:rStyle w:val="normaltextrun"/>
+          <w:rFonts w:cstheme="minorHAnsi"/>
+          <w:color w:val="000000"/>
+          <w:sz w:val="24"/>
+          <w:szCs w:val="24"/>
+          <w:shd w:val="clear" w:color="auto" w:fill="FFFFFF"/>
+          <w:lang w:val="es-419"/>
+        </w:rPr>
+        <w:t>linked-list</w:t>
+      </w:r>
+      <w:proofErr w:type="spellEnd"/>
+      <w:r>
+        <w:rPr>
+          <w:rStyle w:val="normaltextrun"/>
+          <w:rFonts w:cstheme="minorHAnsi"/>
+          <w:color w:val="000000"/>
+          <w:sz w:val="24"/>
+          <w:szCs w:val="24"/>
+          <w:shd w:val="clear" w:color="auto" w:fill="FFFFFF"/>
+          <w:lang w:val="es-419"/>
+        </w:rPr>
+        <w:t xml:space="preserve"> para la cantidad total de los autores. Es preferible utilizar para este caso un </w:t>
+      </w:r>
+      <w:proofErr w:type="spellStart"/>
+      <w:r>
+        <w:rPr>
+          <w:rStyle w:val="normaltextrun"/>
+          <w:rFonts w:cstheme="minorHAnsi"/>
+          <w:color w:val="000000"/>
+          <w:sz w:val="24"/>
+          <w:szCs w:val="24"/>
+          <w:shd w:val="clear" w:color="auto" w:fill="FFFFFF"/>
+          <w:lang w:val="es-419"/>
+        </w:rPr>
+        <w:t>map</w:t>
+      </w:r>
+      <w:proofErr w:type="spellEnd"/>
+      <w:r>
+        <w:rPr>
+          <w:rStyle w:val="normaltextrun"/>
+          <w:rFonts w:cstheme="minorHAnsi"/>
+          <w:color w:val="000000"/>
+          <w:sz w:val="24"/>
+          <w:szCs w:val="24"/>
+          <w:shd w:val="clear" w:color="auto" w:fill="FFFFFF"/>
+          <w:lang w:val="es-419"/>
+        </w:rPr>
+        <w:t xml:space="preserve"> ya que el tiempo de búsqueda se puede reducir a O(1) a diferencia de otras EDA.  </w:t>
+      </w:r>
+      <w:r>
+        <w:rPr>
+          <w:rStyle w:val="eop"/>
+          <w:rFonts w:cstheme="minorHAnsi"/>
+          <w:color w:val="000000"/>
+          <w:sz w:val="24"/>
+          <w:szCs w:val="24"/>
+          <w:shd w:val="clear" w:color="auto" w:fill="FFFFFF"/>
+          <w:lang w:val="es-CO"/>
+        </w:rPr>
+        <w:t> </w:t>
+      </w:r>
+    </w:p>
+    <w:p>
+      <w:pPr>
+        <w:pStyle w:val="Prrafodelista"/>
         <w:numPr>
           <w:ilvl w:val="0"/>
           <w:numId w:val="1"/>
@@ -112,13 +314,17 @@
         <w:spacing w:after="0"/>
         <w:jc w:val="both"/>
         <w:rPr>
-          <w:rFonts w:ascii="Dax-Regular" w:hAnsi="Dax-Regular"/>
+          <w:rFonts w:cstheme="minorHAnsi"/>
+          <w:sz w:val="24"/>
+          <w:szCs w:val="24"/>
           <w:lang w:val="es-419"/>
         </w:rPr>
       </w:pPr>
       <w:r>
         <w:rPr>
-          <w:rFonts w:ascii="Dax-Regular" w:hAnsi="Dax-Regular"/>
+          <w:rFonts w:cstheme="minorHAnsi"/>
+          <w:sz w:val="24"/>
+          <w:szCs w:val="24"/>
           <w:lang w:val="es-419"/>
         </w:rPr>
         <w:t>¿Cuántos elementos se espera almacenar inicialmente?</w:t>
@@ -126,7 +332,86 @@
     </w:p>
     <w:p>
       <w:pPr>
-        <w:pStyle w:val="ListParagraph"/>
+        <w:pStyle w:val="Prrafodelista"/>
+        <w:numPr>
+          <w:ilvl w:val="1"/>
+          <w:numId w:val="1"/>
+        </w:numPr>
+        <w:spacing w:after="0"/>
+        <w:jc w:val="both"/>
+        <w:rPr>
+          <w:rFonts w:cstheme="minorHAnsi"/>
+          <w:sz w:val="24"/>
+          <w:szCs w:val="24"/>
+          <w:lang w:val="es-419"/>
+        </w:rPr>
+      </w:pPr>
+      <w:r>
+        <w:rPr>
+          <w:rStyle w:val="normaltextrun"/>
+          <w:rFonts w:cstheme="minorHAnsi"/>
+          <w:color w:val="000000"/>
+          <w:sz w:val="24"/>
+          <w:szCs w:val="24"/>
+          <w:shd w:val="clear" w:color="auto" w:fill="FFFFFF"/>
+          <w:lang w:val="es-419"/>
+        </w:rPr>
+        <w:t>Se espera que inicialmente se almacenen 800 elementos (autores)</w:t>
+      </w:r>
+      <w:r>
+        <w:rPr>
+          <w:rStyle w:val="normaltextrun"/>
+          <w:rFonts w:cstheme="minorHAnsi"/>
+          <w:color w:val="000000"/>
+          <w:sz w:val="24"/>
+          <w:szCs w:val="24"/>
+          <w:shd w:val="clear" w:color="auto" w:fill="FFFFFF"/>
+          <w:lang w:val="es-419"/>
+        </w:rPr>
+        <w:t xml:space="preserve">, esto es una cantidad que nosotros elegimos, esta cantidad puede aumentos en caso de hacerse un </w:t>
+      </w:r>
+      <w:proofErr w:type="spellStart"/>
+      <w:r>
+        <w:rPr>
+          <w:rStyle w:val="normaltextrun"/>
+          <w:rFonts w:cstheme="minorHAnsi"/>
+          <w:color w:val="000000"/>
+          <w:sz w:val="24"/>
+          <w:szCs w:val="24"/>
+          <w:shd w:val="clear" w:color="auto" w:fill="FFFFFF"/>
+          <w:lang w:val="es-419"/>
+        </w:rPr>
+        <w:t>rehash</w:t>
+      </w:r>
+      <w:proofErr w:type="spellEnd"/>
+      <w:r>
+        <w:rPr>
+          <w:rStyle w:val="normaltextrun"/>
+          <w:rFonts w:cstheme="minorHAnsi"/>
+          <w:color w:val="000000"/>
+          <w:sz w:val="24"/>
+          <w:szCs w:val="24"/>
+          <w:shd w:val="clear" w:color="auto" w:fill="FFFFFF"/>
+          <w:lang w:val="es-419"/>
+        </w:rPr>
+        <w:t>.  </w:t>
+      </w:r>
+      <w:r>
+        <w:rPr>
+          <w:rStyle w:val="eop"/>
+          <w:rFonts w:cstheme="minorHAnsi"/>
+          <w:color w:val="000000"/>
+          <w:sz w:val="24"/>
+          <w:szCs w:val="24"/>
+          <w:shd w:val="clear" w:color="auto" w:fill="FFFFFF"/>
+          <w:lang w:val="es-CO"/>
+        </w:rPr>
+        <w:t> </w:t>
+      </w:r>
+    </w:p>
+    <w:p>
+      <w:pPr>
+        <w:pStyle w:val="Prrafodelista"/>
         <w:numPr>
           <w:ilvl w:val="0"/>
           <w:numId w:val="1"/>
@@ -134,13 +419,17 @@
         <w:spacing w:after="0"/>
         <w:jc w:val="both"/>
         <w:rPr>
-          <w:rFonts w:ascii="Dax-Regular" w:hAnsi="Dax-Regular"/>
+          <w:rFonts w:cstheme="minorHAnsi"/>
+          <w:sz w:val="24"/>
+          <w:szCs w:val="24"/>
           <w:lang w:val="es-419"/>
         </w:rPr>
       </w:pPr>
       <w:r>
         <w:rPr>
-          <w:rFonts w:ascii="Dax-Regular" w:hAnsi="Dax-Regular"/>
+          <w:rFonts w:cstheme="minorHAnsi"/>
+          <w:sz w:val="24"/>
+          <w:szCs w:val="24"/>
           <w:lang w:val="es-419"/>
         </w:rPr>
         <w:t>¿Cuál es el factor de carga?</w:t>
@@ -148,7 +437,100 @@
     </w:p>
     <w:p>
       <w:pPr>
-        <w:pStyle w:val="ListParagraph"/>
+        <w:pStyle w:val="Prrafodelista"/>
+        <w:numPr>
+          <w:ilvl w:val="1"/>
+          <w:numId w:val="1"/>
+        </w:numPr>
+        <w:spacing w:after="0"/>
+        <w:jc w:val="both"/>
+        <w:rPr>
+          <w:rFonts w:cstheme="minorHAnsi"/>
+          <w:sz w:val="24"/>
+          <w:szCs w:val="24"/>
+          <w:lang w:val="es-419"/>
+        </w:rPr>
+      </w:pPr>
+      <w:r>
+        <w:rPr>
+          <w:rStyle w:val="normaltextrun"/>
+          <w:rFonts w:cstheme="minorHAnsi"/>
+          <w:color w:val="000000"/>
+          <w:sz w:val="24"/>
+          <w:szCs w:val="24"/>
+          <w:shd w:val="clear" w:color="auto" w:fill="FFFFFF"/>
+          <w:lang w:val="es-419"/>
+        </w:rPr>
+        <w:t xml:space="preserve">El factor de carga es de 4.0, este factor de cargada es escogido por nosotros, este factor de carga nos indica que en general van a ver 4 datos en el </w:t>
+      </w:r>
+      <w:proofErr w:type="spellStart"/>
+      <w:r>
+        <w:rPr>
+          <w:rStyle w:val="normaltextrun"/>
+          <w:rFonts w:cstheme="minorHAnsi"/>
+          <w:color w:val="000000"/>
+          <w:sz w:val="24"/>
+          <w:szCs w:val="24"/>
+          <w:shd w:val="clear" w:color="auto" w:fill="FFFFFF"/>
+          <w:lang w:val="es-419"/>
+        </w:rPr>
+        <w:t>bucket</w:t>
+      </w:r>
+      <w:proofErr w:type="spellEnd"/>
+      <w:r>
+        <w:rPr>
+          <w:rStyle w:val="normaltextrun"/>
+          <w:rFonts w:cstheme="minorHAnsi"/>
+          <w:color w:val="000000"/>
+          <w:sz w:val="24"/>
+          <w:szCs w:val="24"/>
+          <w:shd w:val="clear" w:color="auto" w:fill="FFFFFF"/>
+          <w:lang w:val="es-419"/>
+        </w:rPr>
+        <w:t xml:space="preserve"> por cada posición de nuestro </w:t>
+      </w:r>
+      <w:proofErr w:type="spellStart"/>
+      <w:r>
+        <w:rPr>
+          <w:rStyle w:val="normaltextrun"/>
+          <w:rFonts w:cstheme="minorHAnsi"/>
+          <w:color w:val="000000"/>
+          <w:sz w:val="24"/>
+          <w:szCs w:val="24"/>
+          <w:shd w:val="clear" w:color="auto" w:fill="FFFFFF"/>
+          <w:lang w:val="es-419"/>
+        </w:rPr>
+        <w:t>map</w:t>
+      </w:r>
+      <w:proofErr w:type="spellEnd"/>
+      <w:r>
+        <w:rPr>
+          <w:rStyle w:val="normaltextrun"/>
+          <w:rFonts w:cstheme="minorHAnsi"/>
+          <w:color w:val="000000"/>
+          <w:sz w:val="24"/>
+          <w:szCs w:val="24"/>
+          <w:shd w:val="clear" w:color="auto" w:fill="FFFFFF"/>
+          <w:lang w:val="es-419"/>
+        </w:rPr>
+        <w:t>. </w:t>
+      </w:r>
+      <w:r>
+        <w:rPr>
+          <w:rStyle w:val="eop"/>
+          <w:rFonts w:cstheme="minorHAnsi"/>
+          <w:color w:val="000000"/>
+          <w:sz w:val="24"/>
+          <w:szCs w:val="24"/>
+          <w:shd w:val="clear" w:color="auto" w:fill="FFFFFF"/>
+          <w:lang w:val="es-CO"/>
+        </w:rPr>
+        <w:t>Este factor de 4,0 es el recomendado para un buen rendimiento para este tipo de tabla de hash.</w:t>
+      </w:r>
+    </w:p>
+    <w:p>
+      <w:pPr>
+        <w:pStyle w:val="Prrafodelista"/>
         <w:numPr>
           <w:ilvl w:val="0"/>
           <w:numId w:val="1"/>
@@ -156,13 +538,17 @@
         <w:spacing w:after="0"/>
         <w:jc w:val="both"/>
         <w:rPr>
-          <w:rFonts w:ascii="Dax-Regular" w:hAnsi="Dax-Regular"/>
+          <w:rFonts w:cstheme="minorHAnsi"/>
+          <w:sz w:val="24"/>
+          <w:szCs w:val="24"/>
           <w:lang w:val="es-419"/>
         </w:rPr>
       </w:pPr>
       <w:r>
         <w:rPr>
-          <w:rFonts w:ascii="Dax-Regular" w:hAnsi="Dax-Regular"/>
+          <w:rFonts w:cstheme="minorHAnsi"/>
+          <w:sz w:val="24"/>
+          <w:szCs w:val="24"/>
           <w:lang w:val="es-419"/>
         </w:rPr>
         <w:t xml:space="preserve">¿Con cuántos elementos serán necesarios agregar para hacer </w:t>
@@ -170,7 +556,9 @@
       <w:proofErr w:type="spellStart"/>
       <w:r>
         <w:rPr>
-          <w:rFonts w:ascii="Dax-Regular" w:hAnsi="Dax-Regular"/>
+          <w:rFonts w:cstheme="minorHAnsi"/>
+          <w:sz w:val="24"/>
+          <w:szCs w:val="24"/>
           <w:lang w:val="es-419"/>
         </w:rPr>
         <w:t>re-hash</w:t>
@@ -178,7 +566,9 @@
       <w:proofErr w:type="spellEnd"/>
       <w:r>
         <w:rPr>
-          <w:rFonts w:ascii="Dax-Regular" w:hAnsi="Dax-Regular"/>
+          <w:rFonts w:cstheme="minorHAnsi"/>
+          <w:sz w:val="24"/>
+          <w:szCs w:val="24"/>
           <w:lang w:val="es-419"/>
         </w:rPr>
         <w:t xml:space="preserve"> de la tabla?</w:t>
@@ -186,7 +576,114 @@
     </w:p>
     <w:p>
       <w:pPr>
-        <w:pStyle w:val="ListParagraph"/>
+        <w:pStyle w:val="Prrafodelista"/>
+        <w:numPr>
+          <w:ilvl w:val="1"/>
+          <w:numId w:val="1"/>
+        </w:numPr>
+        <w:spacing w:after="0"/>
+        <w:jc w:val="both"/>
+        <w:rPr>
+          <w:rFonts w:cstheme="minorHAnsi"/>
+          <w:sz w:val="24"/>
+          <w:szCs w:val="24"/>
+          <w:lang w:val="es-419"/>
+        </w:rPr>
+      </w:pPr>
+      <w:r>
+        <w:rPr>
+          <w:rStyle w:val="normaltextrun"/>
+          <w:rFonts w:cstheme="minorHAnsi"/>
+          <w:color w:val="000000"/>
+          <w:sz w:val="24"/>
+          <w:szCs w:val="24"/>
+          <w:bdr w:val="none" w:sz="0" w:space="0" w:color="auto" w:frame="1"/>
+          <w:lang w:val="es-419"/>
+        </w:rPr>
+        <w:t xml:space="preserve">Los elementos que van a ser necesarios para hacer un </w:t>
+      </w:r>
+      <w:proofErr w:type="spellStart"/>
+      <w:r>
+        <w:rPr>
+          <w:rStyle w:val="normaltextrun"/>
+          <w:rFonts w:cstheme="minorHAnsi"/>
+          <w:color w:val="000000"/>
+          <w:sz w:val="24"/>
+          <w:szCs w:val="24"/>
+          <w:bdr w:val="none" w:sz="0" w:space="0" w:color="auto" w:frame="1"/>
+          <w:lang w:val="es-419"/>
+        </w:rPr>
+        <w:t>rehash</w:t>
+      </w:r>
+      <w:proofErr w:type="spellEnd"/>
+      <w:r>
+        <w:rPr>
+          <w:rStyle w:val="normaltextrun"/>
+          <w:rFonts w:cstheme="minorHAnsi"/>
+          <w:color w:val="000000"/>
+          <w:sz w:val="24"/>
+          <w:szCs w:val="24"/>
+          <w:bdr w:val="none" w:sz="0" w:space="0" w:color="auto" w:frame="1"/>
+          <w:lang w:val="es-419"/>
+        </w:rPr>
+        <w:t xml:space="preserve">, es cuando nuestro </w:t>
+      </w:r>
+      <w:proofErr w:type="spellStart"/>
+      <w:r>
+        <w:rPr>
+          <w:rStyle w:val="normaltextrun"/>
+          <w:rFonts w:cstheme="minorHAnsi"/>
+          <w:color w:val="000000"/>
+          <w:sz w:val="24"/>
+          <w:szCs w:val="24"/>
+          <w:bdr w:val="none" w:sz="0" w:space="0" w:color="auto" w:frame="1"/>
+          <w:lang w:val="es-419"/>
+        </w:rPr>
+        <w:t>current</w:t>
+      </w:r>
+      <w:proofErr w:type="spellEnd"/>
+      <w:r>
+        <w:rPr>
+          <w:rStyle w:val="normaltextrun"/>
+          <w:rFonts w:cstheme="minorHAnsi"/>
+          <w:color w:val="000000"/>
+          <w:sz w:val="24"/>
+          <w:szCs w:val="24"/>
+          <w:bdr w:val="none" w:sz="0" w:space="0" w:color="auto" w:frame="1"/>
+          <w:lang w:val="es-419"/>
+        </w:rPr>
+        <w:t xml:space="preserve"> factor sea mayor o igual al </w:t>
+      </w:r>
+      <w:proofErr w:type="spellStart"/>
+      <w:r>
+        <w:rPr>
+          <w:rStyle w:val="normaltextrun"/>
+          <w:rFonts w:cstheme="minorHAnsi"/>
+          <w:color w:val="000000"/>
+          <w:sz w:val="24"/>
+          <w:szCs w:val="24"/>
+          <w:bdr w:val="none" w:sz="0" w:space="0" w:color="auto" w:frame="1"/>
+          <w:lang w:val="es-419"/>
+        </w:rPr>
+        <w:t>rehash</w:t>
+      </w:r>
+      <w:proofErr w:type="spellEnd"/>
+      <w:r>
+        <w:rPr>
+          <w:rStyle w:val="normaltextrun"/>
+          <w:rFonts w:cstheme="minorHAnsi"/>
+          <w:color w:val="000000"/>
+          <w:sz w:val="24"/>
+          <w:szCs w:val="24"/>
+          <w:bdr w:val="none" w:sz="0" w:space="0" w:color="auto" w:frame="1"/>
+          <w:lang w:val="es-419"/>
+        </w:rPr>
+        <w:t>, como consecuencia se van a tener que asignar de nuevo todos los elementos lo cual es muy costoso en tiempo, también esto generara que se use más espacio en memoria.</w:t>
+      </w:r>
+    </w:p>
+    <w:p>
+      <w:pPr>
+        <w:pStyle w:val="Prrafodelista"/>
         <w:numPr>
           <w:ilvl w:val="0"/>
           <w:numId w:val="1"/>
@@ -194,13 +691,17 @@
         <w:spacing w:after="0"/>
         <w:jc w:val="both"/>
         <w:rPr>
-          <w:rFonts w:ascii="Dax-Regular" w:hAnsi="Dax-Regular"/>
+          <w:rFonts w:cstheme="minorHAnsi"/>
+          <w:sz w:val="24"/>
+          <w:szCs w:val="24"/>
           <w:lang w:val="es-419"/>
         </w:rPr>
       </w:pPr>
       <w:r>
         <w:rPr>
-          <w:rFonts w:ascii="Dax-Regular" w:hAnsi="Dax-Regular"/>
+          <w:rFonts w:cstheme="minorHAnsi"/>
+          <w:sz w:val="24"/>
+          <w:szCs w:val="24"/>
           <w:lang w:val="es-419"/>
         </w:rPr>
         <w:t>¿Qué hace la instrucción “</w:t>
@@ -208,9 +709,11 @@
       <w:proofErr w:type="spellStart"/>
       <w:r>
         <w:rPr>
-          <w:rFonts w:ascii="Dax-Regular" w:hAnsi="Dax-Regular"/>
+          <w:rFonts w:cstheme="minorHAnsi"/>
           <w:b/>
           <w:bCs/>
+          <w:sz w:val="24"/>
+          <w:szCs w:val="24"/>
           <w:lang w:val="es-419"/>
         </w:rPr>
         <w:t>mp.put</w:t>
@@ -218,16 +721,20 @@
       <w:proofErr w:type="spellEnd"/>
       <w:r>
         <w:rPr>
-          <w:rFonts w:ascii="Dax-Regular" w:hAnsi="Dax-Regular"/>
+          <w:rFonts w:cstheme="minorHAnsi"/>
           <w:b/>
           <w:bCs/>
+          <w:sz w:val="24"/>
+          <w:szCs w:val="24"/>
           <w:lang w:val="es-419"/>
         </w:rPr>
         <w:t>(...)”</w:t>
       </w:r>
       <w:r>
         <w:rPr>
-          <w:rFonts w:ascii="Dax-Regular" w:hAnsi="Dax-Regular"/>
+          <w:rFonts w:cstheme="minorHAnsi"/>
+          <w:sz w:val="24"/>
+          <w:szCs w:val="24"/>
           <w:lang w:val="es-419"/>
         </w:rPr>
         <w:t>?</w:t>
@@ -235,7 +742,318 @@
     </w:p>
     <w:p>
       <w:pPr>
-        <w:pStyle w:val="ListParagraph"/>
+        <w:pStyle w:val="Prrafodelista"/>
+        <w:numPr>
+          <w:ilvl w:val="1"/>
+          <w:numId w:val="1"/>
+        </w:numPr>
+        <w:spacing w:after="0"/>
+        <w:jc w:val="both"/>
+        <w:rPr>
+          <w:rFonts w:cstheme="minorHAnsi"/>
+          <w:sz w:val="24"/>
+          <w:szCs w:val="24"/>
+          <w:lang w:val="es-419"/>
+        </w:rPr>
+      </w:pPr>
+      <w:r>
+        <w:rPr>
+          <w:rStyle w:val="normaltextrun"/>
+          <w:rFonts w:cstheme="minorHAnsi"/>
+          <w:color w:val="000000"/>
+          <w:sz w:val="24"/>
+          <w:szCs w:val="24"/>
+          <w:shd w:val="clear" w:color="auto" w:fill="FFFFFF"/>
+          <w:lang w:val="es-419"/>
+        </w:rPr>
+        <w:t xml:space="preserve">La función </w:t>
+      </w:r>
+      <w:proofErr w:type="spellStart"/>
+      <w:r>
+        <w:rPr>
+          <w:rStyle w:val="normaltextrun"/>
+          <w:rFonts w:cstheme="minorHAnsi"/>
+          <w:color w:val="000000"/>
+          <w:sz w:val="24"/>
+          <w:szCs w:val="24"/>
+          <w:shd w:val="clear" w:color="auto" w:fill="FFFFFF"/>
+          <w:lang w:val="es-419"/>
+        </w:rPr>
+        <w:t>put</w:t>
+      </w:r>
+      <w:proofErr w:type="spellEnd"/>
+      <w:r>
+        <w:rPr>
+          <w:rStyle w:val="normaltextrun"/>
+          <w:rFonts w:cstheme="minorHAnsi"/>
+          <w:color w:val="000000"/>
+          <w:sz w:val="24"/>
+          <w:szCs w:val="24"/>
+          <w:shd w:val="clear" w:color="auto" w:fill="FFFFFF"/>
+          <w:lang w:val="es-419"/>
+        </w:rPr>
+        <w:t xml:space="preserve"> ingresa una pareja llave valor, a nuestra tabla de hash. Esta función toma como argumentos tres datos, el primero el </w:t>
+      </w:r>
+      <w:proofErr w:type="spellStart"/>
+      <w:r>
+        <w:rPr>
+          <w:rStyle w:val="normaltextrun"/>
+          <w:rFonts w:cstheme="minorHAnsi"/>
+          <w:color w:val="000000"/>
+          <w:sz w:val="24"/>
+          <w:szCs w:val="24"/>
+          <w:shd w:val="clear" w:color="auto" w:fill="FFFFFF"/>
+          <w:lang w:val="es-419"/>
+        </w:rPr>
+        <w:t>map</w:t>
+      </w:r>
+      <w:proofErr w:type="spellEnd"/>
+      <w:r>
+        <w:rPr>
+          <w:rStyle w:val="normaltextrun"/>
+          <w:rFonts w:cstheme="minorHAnsi"/>
+          <w:color w:val="000000"/>
+          <w:sz w:val="24"/>
+          <w:szCs w:val="24"/>
+          <w:shd w:val="clear" w:color="auto" w:fill="FFFFFF"/>
+          <w:lang w:val="es-419"/>
+        </w:rPr>
+        <w:t xml:space="preserve"> en donde lo va a guardar, el segundo el </w:t>
+      </w:r>
+      <w:proofErr w:type="spellStart"/>
+      <w:r>
+        <w:rPr>
+          <w:rStyle w:val="normaltextrun"/>
+          <w:rFonts w:cstheme="minorHAnsi"/>
+          <w:color w:val="000000"/>
+          <w:sz w:val="24"/>
+          <w:szCs w:val="24"/>
+          <w:shd w:val="clear" w:color="auto" w:fill="FFFFFF"/>
+          <w:lang w:val="es-419"/>
+        </w:rPr>
+        <w:t>key</w:t>
+      </w:r>
+      <w:proofErr w:type="spellEnd"/>
+      <w:r>
+        <w:rPr>
+          <w:rStyle w:val="normaltextrun"/>
+          <w:rFonts w:cstheme="minorHAnsi"/>
+          <w:color w:val="000000"/>
+          <w:sz w:val="24"/>
+          <w:szCs w:val="24"/>
+          <w:shd w:val="clear" w:color="auto" w:fill="FFFFFF"/>
+          <w:lang w:val="es-419"/>
+        </w:rPr>
+        <w:t xml:space="preserve"> y el tercer el </w:t>
+      </w:r>
+      <w:proofErr w:type="spellStart"/>
+      <w:r>
+        <w:rPr>
+          <w:rStyle w:val="normaltextrun"/>
+          <w:rFonts w:cstheme="minorHAnsi"/>
+          <w:color w:val="000000"/>
+          <w:sz w:val="24"/>
+          <w:szCs w:val="24"/>
+          <w:shd w:val="clear" w:color="auto" w:fill="FFFFFF"/>
+          <w:lang w:val="es-419"/>
+        </w:rPr>
+        <w:t>value</w:t>
+      </w:r>
+      <w:proofErr w:type="spellEnd"/>
+      <w:r>
+        <w:rPr>
+          <w:rStyle w:val="normaltextrun"/>
+          <w:rFonts w:cstheme="minorHAnsi"/>
+          <w:color w:val="000000"/>
+          <w:sz w:val="24"/>
+          <w:szCs w:val="24"/>
+          <w:shd w:val="clear" w:color="auto" w:fill="FFFFFF"/>
+          <w:lang w:val="es-419"/>
+        </w:rPr>
+        <w:t xml:space="preserve">, </w:t>
+      </w:r>
+      <w:r>
+        <w:rPr>
+          <w:rStyle w:val="normaltextrun"/>
+          <w:rFonts w:cstheme="minorHAnsi"/>
+          <w:color w:val="000000"/>
+          <w:sz w:val="24"/>
+          <w:szCs w:val="24"/>
+          <w:shd w:val="clear" w:color="auto" w:fill="FFFFFF"/>
+          <w:lang w:val="es-419"/>
+        </w:rPr>
+        <w:t>para nuestro</w:t>
+      </w:r>
+      <w:r>
+        <w:rPr>
+          <w:rStyle w:val="normaltextrun"/>
+          <w:rFonts w:cstheme="minorHAnsi"/>
+          <w:color w:val="000000"/>
+          <w:sz w:val="24"/>
+          <w:szCs w:val="24"/>
+          <w:shd w:val="clear" w:color="auto" w:fill="FFFFFF"/>
+          <w:lang w:val="es-419"/>
+        </w:rPr>
+        <w:t xml:space="preserve"> caso el </w:t>
+      </w:r>
+      <w:proofErr w:type="spellStart"/>
+      <w:r>
+        <w:rPr>
+          <w:rStyle w:val="normaltextrun"/>
+          <w:rFonts w:cstheme="minorHAnsi"/>
+          <w:color w:val="000000"/>
+          <w:sz w:val="24"/>
+          <w:szCs w:val="24"/>
+          <w:shd w:val="clear" w:color="auto" w:fill="FFFFFF"/>
+          <w:lang w:val="es-419"/>
+        </w:rPr>
+        <w:t>map</w:t>
+      </w:r>
+      <w:proofErr w:type="spellEnd"/>
+      <w:r>
+        <w:rPr>
+          <w:rStyle w:val="normaltextrun"/>
+          <w:rFonts w:cstheme="minorHAnsi"/>
+          <w:color w:val="000000"/>
+          <w:sz w:val="24"/>
+          <w:szCs w:val="24"/>
+          <w:shd w:val="clear" w:color="auto" w:fill="FFFFFF"/>
+          <w:lang w:val="es-419"/>
+        </w:rPr>
+        <w:t xml:space="preserve"> va a ser el de </w:t>
+      </w:r>
+      <w:proofErr w:type="spellStart"/>
+      <w:r>
+        <w:rPr>
+          <w:rStyle w:val="normaltextrun"/>
+          <w:rFonts w:cstheme="minorHAnsi"/>
+          <w:color w:val="000000"/>
+          <w:sz w:val="24"/>
+          <w:szCs w:val="24"/>
+          <w:shd w:val="clear" w:color="auto" w:fill="FFFFFF"/>
+          <w:lang w:val="es-419"/>
+        </w:rPr>
+        <w:t>book</w:t>
+      </w:r>
+      <w:proofErr w:type="spellEnd"/>
+      <w:r>
+        <w:rPr>
+          <w:rStyle w:val="normaltextrun"/>
+          <w:rFonts w:cstheme="minorHAnsi"/>
+          <w:color w:val="000000"/>
+          <w:sz w:val="24"/>
+          <w:szCs w:val="24"/>
+          <w:shd w:val="clear" w:color="auto" w:fill="FFFFFF"/>
+          <w:lang w:val="es-419"/>
+        </w:rPr>
+        <w:t>[“</w:t>
+      </w:r>
+      <w:proofErr w:type="spellStart"/>
+      <w:r>
+        <w:rPr>
+          <w:rStyle w:val="normaltextrun"/>
+          <w:rFonts w:cstheme="minorHAnsi"/>
+          <w:color w:val="000000"/>
+          <w:sz w:val="24"/>
+          <w:szCs w:val="24"/>
+          <w:shd w:val="clear" w:color="auto" w:fill="FFFFFF"/>
+          <w:lang w:val="es-419"/>
+        </w:rPr>
+        <w:t>bookIds</w:t>
+      </w:r>
+      <w:proofErr w:type="spellEnd"/>
+      <w:r>
+        <w:rPr>
+          <w:rStyle w:val="normaltextrun"/>
+          <w:rFonts w:cstheme="minorHAnsi"/>
+          <w:color w:val="000000"/>
+          <w:sz w:val="24"/>
+          <w:szCs w:val="24"/>
+          <w:shd w:val="clear" w:color="auto" w:fill="FFFFFF"/>
+          <w:lang w:val="es-419"/>
+        </w:rPr>
+        <w:t xml:space="preserve">”] nuestro </w:t>
+      </w:r>
+      <w:proofErr w:type="spellStart"/>
+      <w:r>
+        <w:rPr>
+          <w:rStyle w:val="normaltextrun"/>
+          <w:rFonts w:cstheme="minorHAnsi"/>
+          <w:color w:val="000000"/>
+          <w:sz w:val="24"/>
+          <w:szCs w:val="24"/>
+          <w:shd w:val="clear" w:color="auto" w:fill="FFFFFF"/>
+          <w:lang w:val="es-419"/>
+        </w:rPr>
+        <w:t>key</w:t>
+      </w:r>
+      <w:proofErr w:type="spellEnd"/>
+      <w:r>
+        <w:rPr>
+          <w:rStyle w:val="normaltextrun"/>
+          <w:rFonts w:cstheme="minorHAnsi"/>
+          <w:color w:val="000000"/>
+          <w:sz w:val="24"/>
+          <w:szCs w:val="24"/>
+          <w:shd w:val="clear" w:color="auto" w:fill="FFFFFF"/>
+          <w:lang w:val="es-419"/>
+        </w:rPr>
+        <w:t xml:space="preserve"> va ser el id, y el valor va  a ser </w:t>
+      </w:r>
+      <w:proofErr w:type="spellStart"/>
+      <w:r>
+        <w:rPr>
+          <w:rStyle w:val="normaltextrun"/>
+          <w:rFonts w:cstheme="minorHAnsi"/>
+          <w:color w:val="000000"/>
+          <w:sz w:val="24"/>
+          <w:szCs w:val="24"/>
+          <w:shd w:val="clear" w:color="auto" w:fill="FFFFFF"/>
+          <w:lang w:val="es-419"/>
+        </w:rPr>
+        <w:t>book</w:t>
+      </w:r>
+      <w:proofErr w:type="spellEnd"/>
+      <w:r>
+        <w:rPr>
+          <w:rStyle w:val="normaltextrun"/>
+          <w:rFonts w:cstheme="minorHAnsi"/>
+          <w:color w:val="000000"/>
+          <w:sz w:val="24"/>
+          <w:szCs w:val="24"/>
+          <w:shd w:val="clear" w:color="auto" w:fill="FFFFFF"/>
+          <w:lang w:val="es-419"/>
+        </w:rPr>
+        <w:t>.</w:t>
+      </w:r>
+      <w:r>
+        <w:rPr>
+          <w:rStyle w:val="normaltextrun"/>
+          <w:rFonts w:cstheme="minorHAnsi"/>
+          <w:color w:val="000000"/>
+          <w:sz w:val="24"/>
+          <w:szCs w:val="24"/>
+          <w:shd w:val="clear" w:color="auto" w:fill="FFFFFF"/>
+          <w:lang w:val="es-ES"/>
+        </w:rPr>
+        <w:t> </w:t>
+      </w:r>
+      <w:r>
+        <w:rPr>
+          <w:rStyle w:val="eop"/>
+          <w:rFonts w:cstheme="minorHAnsi"/>
+          <w:color w:val="000000"/>
+          <w:sz w:val="24"/>
+          <w:szCs w:val="24"/>
+          <w:shd w:val="clear" w:color="auto" w:fill="FFFFFF"/>
+          <w:lang w:val="es-CO"/>
+        </w:rPr>
+        <w:t> </w:t>
+      </w:r>
+    </w:p>
+    <w:p>
+      <w:pPr>
+        <w:pStyle w:val="Prrafodelista"/>
         <w:numPr>
           <w:ilvl w:val="0"/>
           <w:numId w:val="1"/>
@@ -243,29 +1061,37 @@
         <w:spacing w:after="0"/>
         <w:jc w:val="both"/>
         <w:rPr>
-          <w:rFonts w:ascii="Dax-Regular" w:hAnsi="Dax-Regular"/>
+          <w:rFonts w:cstheme="minorHAnsi"/>
+          <w:sz w:val="24"/>
+          <w:szCs w:val="24"/>
           <w:lang w:val="es-419"/>
         </w:rPr>
       </w:pPr>
       <w:r>
         <w:rPr>
-          <w:rFonts w:ascii="Dax-Regular" w:hAnsi="Dax-Regular"/>
+          <w:rFonts w:cstheme="minorHAnsi"/>
+          <w:sz w:val="24"/>
+          <w:szCs w:val="24"/>
           <w:lang w:val="es-419"/>
         </w:rPr>
         <w:t>¿</w:t>
       </w:r>
       <w:r>
         <w:rPr>
-          <w:rFonts w:ascii="Dax-Regular" w:hAnsi="Dax-Regular"/>
+          <w:rFonts w:cstheme="minorHAnsi"/>
+          <w:sz w:val="24"/>
+          <w:szCs w:val="24"/>
           <w:lang w:val="es-ES"/>
         </w:rPr>
         <w:t xml:space="preserve">Qué papel cumple </w:t>
       </w:r>
       <w:r>
         <w:rPr>
-          <w:rFonts w:ascii="Dax-Regular" w:hAnsi="Dax-Regular"/>
+          <w:rFonts w:cstheme="minorHAnsi"/>
           <w:b/>
           <w:bCs/>
+          <w:sz w:val="24"/>
+          <w:szCs w:val="24"/>
           <w:lang w:val="es-ES"/>
         </w:rPr>
         <w:t>“</w:t>
@@ -273,9 +1099,11 @@
       <w:proofErr w:type="spellStart"/>
       <w:r>
         <w:rPr>
-          <w:rFonts w:ascii="Dax-Regular" w:hAnsi="Dax-Regular"/>
+          <w:rFonts w:cstheme="minorHAnsi"/>
           <w:b/>
           <w:bCs/>
+          <w:sz w:val="24"/>
+          <w:szCs w:val="24"/>
           <w:lang w:val="es-ES"/>
         </w:rPr>
         <w:t>book</w:t>
@@ -283,9 +1111,11 @@
       <w:proofErr w:type="spellEnd"/>
       <w:r>
         <w:rPr>
-          <w:rFonts w:ascii="Dax-Regular" w:hAnsi="Dax-Regular"/>
+          <w:rFonts w:cstheme="minorHAnsi"/>
           <w:b/>
           <w:bCs/>
+          <w:sz w:val="24"/>
+          <w:szCs w:val="24"/>
           <w:lang w:val="es-ES"/>
         </w:rPr>
         <w:t>[‘</w:t>
@@ -293,9 +1123,11 @@
       <w:proofErr w:type="spellStart"/>
       <w:r>
         <w:rPr>
-          <w:rFonts w:ascii="Dax-Regular" w:hAnsi="Dax-Regular"/>
+          <w:rFonts w:cstheme="minorHAnsi"/>
           <w:b/>
           <w:bCs/>
+          <w:sz w:val="24"/>
+          <w:szCs w:val="24"/>
           <w:lang w:val="es-ES"/>
         </w:rPr>
         <w:t>goodreads_book_id</w:t>
@@ -303,16 +1135,20 @@
       <w:proofErr w:type="spellEnd"/>
       <w:r>
         <w:rPr>
-          <w:rFonts w:ascii="Dax-Regular" w:hAnsi="Dax-Regular"/>
+          <w:rFonts w:cstheme="minorHAnsi"/>
           <w:b/>
           <w:bCs/>
+          <w:sz w:val="24"/>
+          <w:szCs w:val="24"/>
           <w:lang w:val="es-ES"/>
         </w:rPr>
         <w:t>’]”</w:t>
       </w:r>
       <w:r>
         <w:rPr>
-          <w:rFonts w:ascii="Dax-Regular" w:hAnsi="Dax-Regular"/>
+          <w:rFonts w:cstheme="minorHAnsi"/>
+          <w:sz w:val="24"/>
+          <w:szCs w:val="24"/>
           <w:lang w:val="es-ES"/>
         </w:rPr>
         <w:t xml:space="preserve"> en esa instrucción?</w:t>
@@ -320,7 +1156,112 @@
     </w:p>
     <w:p>
       <w:pPr>
-        <w:pStyle w:val="ListParagraph"/>
+        <w:pStyle w:val="Prrafodelista"/>
+        <w:numPr>
+          <w:ilvl w:val="1"/>
+          <w:numId w:val="1"/>
+        </w:numPr>
+        <w:spacing w:after="0"/>
+        <w:jc w:val="both"/>
+        <w:rPr>
+          <w:rFonts w:cstheme="minorHAnsi"/>
+          <w:sz w:val="24"/>
+          <w:szCs w:val="24"/>
+          <w:lang w:val="es-419"/>
+        </w:rPr>
+      </w:pPr>
+      <w:r>
+        <w:rPr>
+          <w:rStyle w:val="normaltextrun"/>
+          <w:rFonts w:cstheme="minorHAnsi"/>
+          <w:color w:val="000000"/>
+          <w:sz w:val="24"/>
+          <w:szCs w:val="24"/>
+          <w:shd w:val="clear" w:color="auto" w:fill="FFFFFF"/>
+          <w:lang w:val="es-419"/>
+        </w:rPr>
+        <w:t xml:space="preserve">Para este caso va ser nuestro segundo argumento de nuestra función </w:t>
+      </w:r>
+      <w:proofErr w:type="spellStart"/>
+      <w:r>
+        <w:rPr>
+          <w:rStyle w:val="normaltextrun"/>
+          <w:rFonts w:cstheme="minorHAnsi"/>
+          <w:color w:val="000000"/>
+          <w:sz w:val="24"/>
+          <w:szCs w:val="24"/>
+          <w:shd w:val="clear" w:color="auto" w:fill="FFFFFF"/>
+          <w:lang w:val="es-419"/>
+        </w:rPr>
+        <w:t>put</w:t>
+      </w:r>
+      <w:proofErr w:type="spellEnd"/>
+      <w:r>
+        <w:rPr>
+          <w:rStyle w:val="normaltextrun"/>
+          <w:rFonts w:cstheme="minorHAnsi"/>
+          <w:color w:val="000000"/>
+          <w:sz w:val="24"/>
+          <w:szCs w:val="24"/>
+          <w:shd w:val="clear" w:color="auto" w:fill="FFFFFF"/>
+          <w:lang w:val="es-419"/>
+        </w:rPr>
+        <w:t xml:space="preserve">, el cual es el </w:t>
+      </w:r>
+      <w:proofErr w:type="spellStart"/>
+      <w:r>
+        <w:rPr>
+          <w:rStyle w:val="normaltextrun"/>
+          <w:rFonts w:cstheme="minorHAnsi"/>
+          <w:color w:val="000000"/>
+          <w:sz w:val="24"/>
+          <w:szCs w:val="24"/>
+          <w:shd w:val="clear" w:color="auto" w:fill="FFFFFF"/>
+          <w:lang w:val="es-419"/>
+        </w:rPr>
+        <w:t>key</w:t>
+      </w:r>
+      <w:proofErr w:type="spellEnd"/>
+      <w:r>
+        <w:rPr>
+          <w:rStyle w:val="normaltextrun"/>
+          <w:rFonts w:cstheme="minorHAnsi"/>
+          <w:color w:val="000000"/>
+          <w:sz w:val="24"/>
+          <w:szCs w:val="24"/>
+          <w:shd w:val="clear" w:color="auto" w:fill="FFFFFF"/>
+          <w:lang w:val="es-419"/>
+        </w:rPr>
+        <w:t xml:space="preserve"> que va a llevar un valor respectivo.</w:t>
+      </w:r>
+      <w:r>
+        <w:rPr>
+          <w:rStyle w:val="normaltextrun"/>
+          <w:rFonts w:cstheme="minorHAnsi"/>
+          <w:color w:val="000000"/>
+          <w:sz w:val="24"/>
+          <w:szCs w:val="24"/>
+          <w:shd w:val="clear" w:color="auto" w:fill="FFFFFF"/>
+          <w:lang w:val="es-ES"/>
+        </w:rPr>
+        <w:t> </w:t>
+      </w:r>
+      <w:r>
+        <w:rPr>
+          <w:rStyle w:val="eop"/>
+          <w:rFonts w:cstheme="minorHAnsi"/>
+          <w:color w:val="000000"/>
+          <w:sz w:val="24"/>
+          <w:szCs w:val="24"/>
+          <w:shd w:val="clear" w:color="auto" w:fill="FFFFFF"/>
+          <w:lang w:val="es-CO"/>
+        </w:rPr>
+        <w:t> </w:t>
+      </w:r>
+    </w:p>
+    <w:p>
+      <w:pPr>
+        <w:pStyle w:val="Prrafodelista"/>
         <w:numPr>
           <w:ilvl w:val="0"/>
           <w:numId w:val="1"/>
@@ -328,22 +1269,28 @@
         <w:spacing w:after="0"/>
         <w:jc w:val="both"/>
         <w:rPr>
-          <w:rFonts w:ascii="Dax-Regular" w:hAnsi="Dax-Regular"/>
+          <w:rFonts w:cstheme="minorHAnsi"/>
+          <w:sz w:val="24"/>
+          <w:szCs w:val="24"/>
           <w:lang w:val="es-419"/>
         </w:rPr>
       </w:pPr>
       <w:r>
         <w:rPr>
-          <w:rFonts w:ascii="Dax-Regular" w:hAnsi="Dax-Regular"/>
+          <w:rFonts w:cstheme="minorHAnsi"/>
+          <w:sz w:val="24"/>
+          <w:szCs w:val="24"/>
           <w:lang w:val="es-ES"/>
         </w:rPr>
         <w:t xml:space="preserve">¿Qué papel cumple </w:t>
       </w:r>
       <w:r>
         <w:rPr>
-          <w:rFonts w:ascii="Dax-Regular" w:hAnsi="Dax-Regular"/>
+          <w:rFonts w:cstheme="minorHAnsi"/>
           <w:b/>
           <w:bCs/>
+          <w:sz w:val="24"/>
+          <w:szCs w:val="24"/>
           <w:highlight w:val="yellow"/>
           <w:lang w:val="es-ES"/>
         </w:rPr>
@@ -352,11 +1299,13 @@
       <w:proofErr w:type="spellStart"/>
       <w:r>
         <w:rPr>
-          <w:rFonts w:ascii="Dax-Regular" w:hAnsi="Dax-Regular"/>
+          <w:rFonts w:cstheme="minorHAnsi"/>
           <w:b/>
           <w:bCs/>
           <w:i/>
           <w:iCs/>
+          <w:sz w:val="24"/>
+          <w:szCs w:val="24"/>
           <w:highlight w:val="yellow"/>
           <w:lang w:val="es-ES"/>
         </w:rPr>
@@ -365,11 +1314,13 @@
       <w:proofErr w:type="spellEnd"/>
       <w:r>
         <w:rPr>
-          <w:rFonts w:ascii="Dax-Regular" w:hAnsi="Dax-Regular"/>
+          <w:rFonts w:cstheme="minorHAnsi"/>
           <w:b/>
           <w:bCs/>
           <w:i/>
           <w:iCs/>
+          <w:sz w:val="24"/>
+          <w:szCs w:val="24"/>
           <w:highlight w:val="yellow"/>
           <w:lang w:val="es-ES"/>
         </w:rPr>
@@ -377,7 +1328,9 @@
       </w:r>
       <w:r>
         <w:rPr>
-          <w:rFonts w:ascii="Dax-Regular" w:hAnsi="Dax-Regular"/>
+          <w:rFonts w:cstheme="minorHAnsi"/>
+          <w:sz w:val="24"/>
+          <w:szCs w:val="24"/>
           <w:lang w:val="es-ES"/>
         </w:rPr>
         <w:t xml:space="preserve"> en esa instrucción?</w:t>
@@ -385,7 +1338,100 @@
     </w:p>
     <w:p>
       <w:pPr>
-        <w:pStyle w:val="ListParagraph"/>
+        <w:pStyle w:val="Prrafodelista"/>
+        <w:numPr>
+          <w:ilvl w:val="1"/>
+          <w:numId w:val="1"/>
+        </w:numPr>
+        <w:spacing w:after="0"/>
+        <w:jc w:val="both"/>
+        <w:rPr>
+          <w:rFonts w:cstheme="minorHAnsi"/>
+          <w:sz w:val="24"/>
+          <w:szCs w:val="24"/>
+          <w:lang w:val="es-419"/>
+        </w:rPr>
+      </w:pPr>
+      <w:r>
+        <w:rPr>
+          <w:rStyle w:val="normaltextrun"/>
+          <w:rFonts w:cstheme="minorHAnsi"/>
+          <w:color w:val="000000"/>
+          <w:sz w:val="24"/>
+          <w:szCs w:val="24"/>
+          <w:shd w:val="clear" w:color="auto" w:fill="FFFFFF"/>
+          <w:lang w:val="es-419"/>
+        </w:rPr>
+        <w:t xml:space="preserve">EL papel que cumple el tercer </w:t>
+      </w:r>
+      <w:proofErr w:type="spellStart"/>
+      <w:r>
+        <w:rPr>
+          <w:rStyle w:val="normaltextrun"/>
+          <w:rFonts w:cstheme="minorHAnsi"/>
+          <w:color w:val="000000"/>
+          <w:sz w:val="24"/>
+          <w:szCs w:val="24"/>
+          <w:shd w:val="clear" w:color="auto" w:fill="FFFFFF"/>
+          <w:lang w:val="es-419"/>
+        </w:rPr>
+        <w:t>parámetro“book”en</w:t>
+      </w:r>
+      <w:proofErr w:type="spellEnd"/>
+      <w:r>
+        <w:rPr>
+          <w:rStyle w:val="normaltextrun"/>
+          <w:rFonts w:cstheme="minorHAnsi"/>
+          <w:color w:val="000000"/>
+          <w:sz w:val="24"/>
+          <w:szCs w:val="24"/>
+          <w:shd w:val="clear" w:color="auto" w:fill="FFFFFF"/>
+          <w:lang w:val="es-419"/>
+        </w:rPr>
+        <w:t xml:space="preserve"> esa instrucción, es el valor que va a tomar nuestra llave la cual es el segundo parámetro de esta manera el segundo y tercer parámetro significan la llave valor que va a entrar a nuestro </w:t>
+      </w:r>
+      <w:proofErr w:type="spellStart"/>
+      <w:r>
+        <w:rPr>
+          <w:rStyle w:val="normaltextrun"/>
+          <w:rFonts w:cstheme="minorHAnsi"/>
+          <w:color w:val="000000"/>
+          <w:sz w:val="24"/>
+          <w:szCs w:val="24"/>
+          <w:shd w:val="clear" w:color="auto" w:fill="FFFFFF"/>
+          <w:lang w:val="es-419"/>
+        </w:rPr>
+        <w:t>map</w:t>
+      </w:r>
+      <w:proofErr w:type="spellEnd"/>
+      <w:r>
+        <w:rPr>
+          <w:rStyle w:val="normaltextrun"/>
+          <w:rFonts w:cstheme="minorHAnsi"/>
+          <w:color w:val="000000"/>
+          <w:sz w:val="24"/>
+          <w:szCs w:val="24"/>
+          <w:shd w:val="clear" w:color="auto" w:fill="FFFFFF"/>
+          <w:lang w:val="es-419"/>
+        </w:rPr>
+        <w:t xml:space="preserve"> , el cual es el primer argumento.</w:t>
+      </w:r>
+      <w:r>
+        <w:rPr>
+          <w:rStyle w:val="eop"/>
+          <w:rFonts w:cstheme="minorHAnsi"/>
+          <w:color w:val="000000"/>
+          <w:sz w:val="24"/>
+          <w:szCs w:val="24"/>
+          <w:shd w:val="clear" w:color="auto" w:fill="FFFFFF"/>
+          <w:lang w:val="es-CO"/>
+        </w:rPr>
+        <w:t> </w:t>
+      </w:r>
+    </w:p>
+    <w:p>
+      <w:pPr>
+        <w:pStyle w:val="Prrafodelista"/>
         <w:numPr>
           <w:ilvl w:val="0"/>
           <w:numId w:val="1"/>
@@ -393,22 +1439,28 @@
         <w:spacing w:after="0"/>
         <w:jc w:val="both"/>
         <w:rPr>
-          <w:rFonts w:ascii="Dax-Regular" w:hAnsi="Dax-Regular"/>
+          <w:rFonts w:cstheme="minorHAnsi"/>
+          <w:sz w:val="24"/>
+          <w:szCs w:val="24"/>
           <w:lang w:val="es-419"/>
         </w:rPr>
       </w:pPr>
       <w:r>
         <w:rPr>
-          <w:rFonts w:ascii="Dax-Regular" w:hAnsi="Dax-Regular"/>
+          <w:rFonts w:cstheme="minorHAnsi"/>
+          <w:sz w:val="24"/>
+          <w:szCs w:val="24"/>
           <w:lang w:val="es-419"/>
         </w:rPr>
         <w:t xml:space="preserve">¿Qué hace la instrucción </w:t>
       </w:r>
       <w:r>
         <w:rPr>
-          <w:rFonts w:ascii="Dax-Regular" w:hAnsi="Dax-Regular"/>
+          <w:rFonts w:cstheme="minorHAnsi"/>
           <w:b/>
           <w:bCs/>
+          <w:sz w:val="24"/>
+          <w:szCs w:val="24"/>
           <w:lang w:val="es-419"/>
         </w:rPr>
         <w:t>“</w:t>
@@ -416,9 +1468,11 @@
       <w:proofErr w:type="spellStart"/>
       <w:r>
         <w:rPr>
-          <w:rFonts w:ascii="Dax-Regular" w:hAnsi="Dax-Regular"/>
+          <w:rFonts w:cstheme="minorHAnsi"/>
           <w:b/>
           <w:bCs/>
+          <w:sz w:val="24"/>
+          <w:szCs w:val="24"/>
           <w:lang w:val="es-419"/>
         </w:rPr>
         <w:t>mp.get</w:t>
@@ -426,16 +1480,20 @@
       <w:proofErr w:type="spellEnd"/>
       <w:r>
         <w:rPr>
-          <w:rFonts w:ascii="Dax-Regular" w:hAnsi="Dax-Regular"/>
+          <w:rFonts w:cstheme="minorHAnsi"/>
           <w:b/>
           <w:bCs/>
+          <w:sz w:val="24"/>
+          <w:szCs w:val="24"/>
           <w:lang w:val="es-419"/>
         </w:rPr>
         <w:t>(…)”</w:t>
       </w:r>
       <w:r>
         <w:rPr>
-          <w:rFonts w:ascii="Dax-Regular" w:hAnsi="Dax-Regular"/>
+          <w:rFonts w:cstheme="minorHAnsi"/>
+          <w:sz w:val="24"/>
+          <w:szCs w:val="24"/>
           <w:lang w:val="es-419"/>
         </w:rPr>
         <w:t>?</w:t>
@@ -443,7 +1501,269 @@
     </w:p>
     <w:p>
       <w:pPr>
-        <w:pStyle w:val="ListParagraph"/>
+        <w:pStyle w:val="Prrafodelista"/>
+        <w:numPr>
+          <w:ilvl w:val="1"/>
+          <w:numId w:val="1"/>
+        </w:numPr>
+        <w:spacing w:after="0"/>
+        <w:jc w:val="both"/>
+        <w:rPr>
+          <w:rFonts w:cstheme="minorHAnsi"/>
+          <w:sz w:val="24"/>
+          <w:szCs w:val="24"/>
+          <w:lang w:val="es-419"/>
+        </w:rPr>
+      </w:pPr>
+      <w:r>
+        <w:rPr>
+          <w:rStyle w:val="normaltextrun"/>
+          <w:rFonts w:cstheme="minorHAnsi"/>
+          <w:color w:val="000000"/>
+          <w:sz w:val="24"/>
+          <w:szCs w:val="24"/>
+          <w:shd w:val="clear" w:color="auto" w:fill="FFFFFF"/>
+          <w:lang w:val="es-419"/>
+        </w:rPr>
+        <w:t xml:space="preserve">La función </w:t>
+      </w:r>
+      <w:proofErr w:type="spellStart"/>
+      <w:r>
+        <w:rPr>
+          <w:rStyle w:val="normaltextrun"/>
+          <w:rFonts w:cstheme="minorHAnsi"/>
+          <w:color w:val="000000"/>
+          <w:sz w:val="24"/>
+          <w:szCs w:val="24"/>
+          <w:shd w:val="clear" w:color="auto" w:fill="FFFFFF"/>
+          <w:lang w:val="es-419"/>
+        </w:rPr>
+        <w:t>mp.get</w:t>
+      </w:r>
+      <w:proofErr w:type="spellEnd"/>
+      <w:r>
+        <w:rPr>
+          <w:rStyle w:val="normaltextrun"/>
+          <w:rFonts w:cstheme="minorHAnsi"/>
+          <w:color w:val="000000"/>
+          <w:sz w:val="24"/>
+          <w:szCs w:val="24"/>
+          <w:shd w:val="clear" w:color="auto" w:fill="FFFFFF"/>
+          <w:lang w:val="es-419"/>
+        </w:rPr>
+        <w:t xml:space="preserve">() retorna una pareja &lt;llave-valor&gt;, donde la llave es igual a </w:t>
+      </w:r>
+      <w:proofErr w:type="spellStart"/>
+      <w:r>
+        <w:rPr>
+          <w:rStyle w:val="normaltextrun"/>
+          <w:rFonts w:cstheme="minorHAnsi"/>
+          <w:color w:val="000000"/>
+          <w:sz w:val="24"/>
+          <w:szCs w:val="24"/>
+          <w:shd w:val="clear" w:color="auto" w:fill="FFFFFF"/>
+          <w:lang w:val="es-419"/>
+        </w:rPr>
+        <w:t>key</w:t>
+      </w:r>
+      <w:proofErr w:type="spellEnd"/>
+      <w:r>
+        <w:rPr>
+          <w:rStyle w:val="normaltextrun"/>
+          <w:rFonts w:cstheme="minorHAnsi"/>
+          <w:color w:val="000000"/>
+          <w:sz w:val="24"/>
+          <w:szCs w:val="24"/>
+          <w:shd w:val="clear" w:color="auto" w:fill="FFFFFF"/>
+          <w:lang w:val="es-419"/>
+        </w:rPr>
+        <w:t xml:space="preserve"> entregada por parámetro. En el caso de que la llave no exista la función se encarga </w:t>
+      </w:r>
+      <w:r>
+        <w:rPr>
+          <w:rStyle w:val="normaltextrun"/>
+          <w:rFonts w:cstheme="minorHAnsi"/>
+          <w:color w:val="000000"/>
+          <w:sz w:val="24"/>
+          <w:szCs w:val="24"/>
+          <w:shd w:val="clear" w:color="auto" w:fill="FFFFFF"/>
+          <w:lang w:val="es-419"/>
+        </w:rPr>
+        <w:lastRenderedPageBreak/>
+        <w:t xml:space="preserve">de retornar </w:t>
+      </w:r>
+      <w:proofErr w:type="spellStart"/>
+      <w:r>
+        <w:rPr>
+          <w:rStyle w:val="normaltextrun"/>
+          <w:rFonts w:cstheme="minorHAnsi"/>
+          <w:color w:val="000000"/>
+          <w:sz w:val="24"/>
+          <w:szCs w:val="24"/>
+          <w:shd w:val="clear" w:color="auto" w:fill="FFFFFF"/>
+          <w:lang w:val="es-419"/>
+        </w:rPr>
+        <w:t>None</w:t>
+      </w:r>
+      <w:proofErr w:type="spellEnd"/>
+      <w:r>
+        <w:rPr>
+          <w:rStyle w:val="normaltextrun"/>
+          <w:rFonts w:cstheme="minorHAnsi"/>
+          <w:color w:val="000000"/>
+          <w:sz w:val="24"/>
+          <w:szCs w:val="24"/>
+          <w:shd w:val="clear" w:color="auto" w:fill="FFFFFF"/>
+          <w:lang w:val="es-419"/>
+        </w:rPr>
+        <w:t xml:space="preserve">. Además, esta tiene dos entradas por parámetro: el </w:t>
+      </w:r>
+      <w:proofErr w:type="spellStart"/>
+      <w:r>
+        <w:rPr>
+          <w:rStyle w:val="normaltextrun"/>
+          <w:rFonts w:cstheme="minorHAnsi"/>
+          <w:color w:val="000000"/>
+          <w:sz w:val="24"/>
+          <w:szCs w:val="24"/>
+          <w:shd w:val="clear" w:color="auto" w:fill="FFFFFF"/>
+          <w:lang w:val="es-419"/>
+        </w:rPr>
+        <w:t>el</w:t>
+      </w:r>
+      <w:proofErr w:type="spellEnd"/>
+      <w:r>
+        <w:rPr>
+          <w:rStyle w:val="normaltextrun"/>
+          <w:rFonts w:cstheme="minorHAnsi"/>
+          <w:color w:val="000000"/>
+          <w:sz w:val="24"/>
+          <w:szCs w:val="24"/>
+          <w:shd w:val="clear" w:color="auto" w:fill="FFFFFF"/>
+          <w:lang w:val="es-419"/>
+        </w:rPr>
+        <w:t xml:space="preserve"> </w:t>
+      </w:r>
+      <w:proofErr w:type="spellStart"/>
+      <w:r>
+        <w:rPr>
+          <w:rStyle w:val="normaltextrun"/>
+          <w:rFonts w:cstheme="minorHAnsi"/>
+          <w:color w:val="000000"/>
+          <w:sz w:val="24"/>
+          <w:szCs w:val="24"/>
+          <w:shd w:val="clear" w:color="auto" w:fill="FFFFFF"/>
+          <w:lang w:val="es-419"/>
+        </w:rPr>
+        <w:t>map</w:t>
+      </w:r>
+      <w:proofErr w:type="spellEnd"/>
+      <w:r>
+        <w:rPr>
+          <w:rStyle w:val="normaltextrun"/>
+          <w:rFonts w:cstheme="minorHAnsi"/>
+          <w:color w:val="000000"/>
+          <w:sz w:val="24"/>
+          <w:szCs w:val="24"/>
+          <w:shd w:val="clear" w:color="auto" w:fill="FFFFFF"/>
+          <w:lang w:val="es-419"/>
+        </w:rPr>
+        <w:t xml:space="preserve"> en el que se va a buscar y la llave. Extrapolando esta información a la hoja de trabajo, en la primera posición se va a buscar en </w:t>
+      </w:r>
+      <w:proofErr w:type="spellStart"/>
+      <w:r>
+        <w:rPr>
+          <w:rStyle w:val="normaltextrun"/>
+          <w:rFonts w:cstheme="minorHAnsi"/>
+          <w:color w:val="000000"/>
+          <w:sz w:val="24"/>
+          <w:szCs w:val="24"/>
+          <w:shd w:val="clear" w:color="auto" w:fill="FFFFFF"/>
+          <w:lang w:val="es-419"/>
+        </w:rPr>
+        <w:t>catalog</w:t>
+      </w:r>
+      <w:proofErr w:type="spellEnd"/>
+      <w:r>
+        <w:rPr>
+          <w:rStyle w:val="normaltextrun"/>
+          <w:rFonts w:cstheme="minorHAnsi"/>
+          <w:color w:val="000000"/>
+          <w:sz w:val="24"/>
+          <w:szCs w:val="24"/>
+          <w:shd w:val="clear" w:color="auto" w:fill="FFFFFF"/>
+          <w:lang w:val="es-419"/>
+        </w:rPr>
+        <w:t>[“</w:t>
+      </w:r>
+      <w:proofErr w:type="spellStart"/>
+      <w:r>
+        <w:rPr>
+          <w:rStyle w:val="normaltextrun"/>
+          <w:rFonts w:cstheme="minorHAnsi"/>
+          <w:color w:val="000000"/>
+          <w:sz w:val="24"/>
+          <w:szCs w:val="24"/>
+          <w:shd w:val="clear" w:color="auto" w:fill="FFFFFF"/>
+          <w:lang w:val="es-419"/>
+        </w:rPr>
+        <w:t>years</w:t>
+      </w:r>
+      <w:proofErr w:type="spellEnd"/>
+      <w:r>
+        <w:rPr>
+          <w:rStyle w:val="normaltextrun"/>
+          <w:rFonts w:cstheme="minorHAnsi"/>
+          <w:color w:val="000000"/>
+          <w:sz w:val="24"/>
+          <w:szCs w:val="24"/>
+          <w:shd w:val="clear" w:color="auto" w:fill="FFFFFF"/>
+          <w:lang w:val="es-419"/>
+        </w:rPr>
+        <w:t xml:space="preserve">”] y en la segunda el año, </w:t>
+      </w:r>
+      <w:proofErr w:type="spellStart"/>
+      <w:r>
+        <w:rPr>
+          <w:rStyle w:val="normaltextrun"/>
+          <w:rFonts w:cstheme="minorHAnsi"/>
+          <w:color w:val="000000"/>
+          <w:sz w:val="24"/>
+          <w:szCs w:val="24"/>
+          <w:shd w:val="clear" w:color="auto" w:fill="FFFFFF"/>
+          <w:lang w:val="es-419"/>
+        </w:rPr>
+        <w:t>year</w:t>
+      </w:r>
+      <w:proofErr w:type="spellEnd"/>
+      <w:r>
+        <w:rPr>
+          <w:rStyle w:val="normaltextrun"/>
+          <w:rFonts w:cstheme="minorHAnsi"/>
+          <w:color w:val="000000"/>
+          <w:sz w:val="24"/>
+          <w:szCs w:val="24"/>
+          <w:shd w:val="clear" w:color="auto" w:fill="FFFFFF"/>
+          <w:lang w:val="es-419"/>
+        </w:rPr>
+        <w:t>, a buscar. </w:t>
+      </w:r>
+      <w:r>
+        <w:rPr>
+          <w:rStyle w:val="eop"/>
+          <w:rFonts w:cstheme="minorHAnsi"/>
+          <w:color w:val="000000"/>
+          <w:sz w:val="24"/>
+          <w:szCs w:val="24"/>
+          <w:shd w:val="clear" w:color="auto" w:fill="FFFFFF"/>
+          <w:lang w:val="es-CO"/>
+        </w:rPr>
+        <w:t> </w:t>
+      </w:r>
+    </w:p>
+    <w:p>
+      <w:pPr>
+        <w:pStyle w:val="Prrafodelista"/>
         <w:numPr>
           <w:ilvl w:val="0"/>
           <w:numId w:val="1"/>
@@ -451,29 +1771,37 @@
         <w:spacing w:after="0"/>
         <w:jc w:val="both"/>
         <w:rPr>
-          <w:rFonts w:ascii="Dax-Regular" w:hAnsi="Dax-Regular"/>
+          <w:rFonts w:cstheme="minorHAnsi"/>
+          <w:sz w:val="24"/>
+          <w:szCs w:val="24"/>
           <w:lang w:val="es-419"/>
         </w:rPr>
       </w:pPr>
       <w:r>
         <w:rPr>
-          <w:rFonts w:ascii="Dax-Regular" w:hAnsi="Dax-Regular"/>
+          <w:rFonts w:cstheme="minorHAnsi"/>
+          <w:sz w:val="24"/>
+          <w:szCs w:val="24"/>
           <w:lang w:val="es-419"/>
         </w:rPr>
         <w:t>¿</w:t>
       </w:r>
       <w:r>
         <w:rPr>
-          <w:rFonts w:ascii="Dax-Regular" w:hAnsi="Dax-Regular"/>
+          <w:rFonts w:cstheme="minorHAnsi"/>
+          <w:sz w:val="24"/>
+          <w:szCs w:val="24"/>
           <w:lang w:val="es-ES"/>
         </w:rPr>
         <w:t xml:space="preserve">Qué papel cumple </w:t>
       </w:r>
       <w:r>
         <w:rPr>
-          <w:rFonts w:ascii="Dax-Regular" w:hAnsi="Dax-Regular"/>
+          <w:rFonts w:cstheme="minorHAnsi"/>
           <w:b/>
           <w:bCs/>
+          <w:sz w:val="24"/>
+          <w:szCs w:val="24"/>
           <w:lang w:val="es-ES"/>
         </w:rPr>
         <w:t>“</w:t>
@@ -481,11 +1809,13 @@
       <w:proofErr w:type="spellStart"/>
       <w:r>
         <w:rPr>
-          <w:rFonts w:ascii="Dax-Regular" w:hAnsi="Dax-Regular"/>
+          <w:rFonts w:cstheme="minorHAnsi"/>
           <w:b/>
           <w:bCs/>
           <w:i/>
           <w:iCs/>
+          <w:sz w:val="24"/>
+          <w:szCs w:val="24"/>
           <w:lang w:val="es-ES"/>
         </w:rPr>
         <w:t>year</w:t>
@@ -493,27 +1823,33 @@
       <w:proofErr w:type="spellEnd"/>
       <w:r>
         <w:rPr>
-          <w:rFonts w:ascii="Dax-Regular" w:hAnsi="Dax-Regular"/>
+          <w:rFonts w:cstheme="minorHAnsi"/>
           <w:b/>
           <w:bCs/>
           <w:i/>
           <w:iCs/>
+          <w:sz w:val="24"/>
+          <w:szCs w:val="24"/>
           <w:lang w:val="es-ES"/>
         </w:rPr>
         <w:t>”</w:t>
       </w:r>
       <w:r>
         <w:rPr>
-          <w:rFonts w:ascii="Dax-Regular" w:hAnsi="Dax-Regular"/>
+          <w:rFonts w:cstheme="minorHAnsi"/>
           <w:b/>
           <w:bCs/>
+          <w:sz w:val="24"/>
+          <w:szCs w:val="24"/>
           <w:lang w:val="es-ES"/>
         </w:rPr>
         <w:t xml:space="preserve"> </w:t>
       </w:r>
       <w:r>
         <w:rPr>
-          <w:rFonts w:ascii="Dax-Regular" w:hAnsi="Dax-Regular"/>
+          <w:rFonts w:cstheme="minorHAnsi"/>
+          <w:sz w:val="24"/>
+          <w:szCs w:val="24"/>
           <w:lang w:val="es-ES"/>
         </w:rPr>
         <w:t>en esa instrucción?</w:t>
@@ -521,7 +1857,100 @@
     </w:p>
     <w:p>
       <w:pPr>
-        <w:pStyle w:val="ListParagraph"/>
+        <w:pStyle w:val="Prrafodelista"/>
+        <w:numPr>
+          <w:ilvl w:val="1"/>
+          <w:numId w:val="1"/>
+        </w:numPr>
+        <w:spacing w:after="0"/>
+        <w:jc w:val="both"/>
+        <w:rPr>
+          <w:rFonts w:cstheme="minorHAnsi"/>
+          <w:sz w:val="24"/>
+          <w:szCs w:val="24"/>
+          <w:lang w:val="es-419"/>
+        </w:rPr>
+      </w:pPr>
+      <w:r>
+        <w:rPr>
+          <w:rStyle w:val="normaltextrun"/>
+          <w:rFonts w:cstheme="minorHAnsi"/>
+          <w:color w:val="000000"/>
+          <w:sz w:val="24"/>
+          <w:szCs w:val="24"/>
+          <w:shd w:val="clear" w:color="auto" w:fill="FFFFFF"/>
+          <w:lang w:val="es-419"/>
+        </w:rPr>
+        <w:t xml:space="preserve">Tal como se indicó en el punto anterior el papel de </w:t>
+      </w:r>
+      <w:proofErr w:type="spellStart"/>
+      <w:r>
+        <w:rPr>
+          <w:rStyle w:val="normaltextrun"/>
+          <w:rFonts w:cstheme="minorHAnsi"/>
+          <w:color w:val="000000"/>
+          <w:sz w:val="24"/>
+          <w:szCs w:val="24"/>
+          <w:shd w:val="clear" w:color="auto" w:fill="FFFFFF"/>
+          <w:lang w:val="es-419"/>
+        </w:rPr>
+        <w:t>year</w:t>
+      </w:r>
+      <w:proofErr w:type="spellEnd"/>
+      <w:r>
+        <w:rPr>
+          <w:rStyle w:val="normaltextrun"/>
+          <w:rFonts w:cstheme="minorHAnsi"/>
+          <w:color w:val="000000"/>
+          <w:sz w:val="24"/>
+          <w:szCs w:val="24"/>
+          <w:shd w:val="clear" w:color="auto" w:fill="FFFFFF"/>
+          <w:lang w:val="es-419"/>
+        </w:rPr>
+        <w:t xml:space="preserve"> es la llave, </w:t>
+      </w:r>
+      <w:proofErr w:type="spellStart"/>
+      <w:r>
+        <w:rPr>
+          <w:rStyle w:val="normaltextrun"/>
+          <w:rFonts w:cstheme="minorHAnsi"/>
+          <w:color w:val="000000"/>
+          <w:sz w:val="24"/>
+          <w:szCs w:val="24"/>
+          <w:shd w:val="clear" w:color="auto" w:fill="FFFFFF"/>
+          <w:lang w:val="es-419"/>
+        </w:rPr>
+        <w:t>key</w:t>
+      </w:r>
+      <w:proofErr w:type="spellEnd"/>
+      <w:r>
+        <w:rPr>
+          <w:rStyle w:val="normaltextrun"/>
+          <w:rFonts w:cstheme="minorHAnsi"/>
+          <w:color w:val="000000"/>
+          <w:sz w:val="24"/>
+          <w:szCs w:val="24"/>
+          <w:shd w:val="clear" w:color="auto" w:fill="FFFFFF"/>
+          <w:lang w:val="es-419"/>
+        </w:rPr>
+        <w:t>, asociada a la pareja de libros que fueron publicados en ese año particular.</w:t>
+      </w:r>
+      <w:r>
+        <w:rPr>
+          <w:rStyle w:val="eop"/>
+          <w:rFonts w:cstheme="minorHAnsi"/>
+          <w:color w:val="000000"/>
+          <w:sz w:val="24"/>
+          <w:szCs w:val="24"/>
+          <w:shd w:val="clear" w:color="auto" w:fill="FFFFFF"/>
+          <w:lang w:val="es-CO"/>
+        </w:rPr>
+        <w:t> </w:t>
+      </w:r>
+    </w:p>
+    <w:p>
+      <w:pPr>
+        <w:pStyle w:val="Prrafodelista"/>
         <w:numPr>
           <w:ilvl w:val="0"/>
           <w:numId w:val="1"/>
@@ -529,23 +1958,28 @@
         <w:spacing w:after="0"/>
         <w:jc w:val="both"/>
         <w:rPr>
-          <w:rFonts w:ascii="Dax-Regular" w:hAnsi="Dax-Regular"/>
+          <w:rFonts w:cstheme="minorHAnsi"/>
+          <w:sz w:val="24"/>
+          <w:szCs w:val="24"/>
           <w:lang w:val="es-419"/>
         </w:rPr>
       </w:pPr>
-      <w:proofErr w:type="gramStart"/>
-      <w:r>
-        <w:rPr>
-          <w:rFonts w:ascii="Dax-Regular" w:hAnsi="Dax-Regular"/>
+      <w:r>
+        <w:rPr>
+          <w:rFonts w:cstheme="minorHAnsi"/>
+          <w:sz w:val="24"/>
+          <w:szCs w:val="24"/>
           <w:lang w:val="es-ES"/>
         </w:rPr>
         <w:t xml:space="preserve">¿Qué hace la instrucción </w:t>
       </w:r>
       <w:r>
         <w:rPr>
-          <w:rFonts w:ascii="Dax-Regular" w:hAnsi="Dax-Regular"/>
+          <w:rFonts w:cstheme="minorHAnsi"/>
           <w:b/>
           <w:bCs/>
+          <w:sz w:val="24"/>
+          <w:szCs w:val="24"/>
           <w:lang w:val="es-ES"/>
         </w:rPr>
         <w:t>“</w:t>
@@ -553,36 +1987,32 @@
       <w:proofErr w:type="spellStart"/>
       <w:r>
         <w:rPr>
-          <w:rFonts w:ascii="Dax-Regular" w:hAnsi="Dax-Regular"/>
+          <w:rFonts w:cstheme="minorHAnsi"/>
           <w:b/>
           <w:bCs/>
+          <w:sz w:val="24"/>
+          <w:szCs w:val="24"/>
           <w:lang w:val="es-ES"/>
         </w:rPr>
-        <w:t>me.</w:t>
-      </w:r>
-      <w:proofErr w:type="gramEnd"/>
-      <w:r>
-        <w:rPr>
-          <w:rFonts w:ascii="Dax-Regular" w:hAnsi="Dax-Regular"/>
+        <w:t>me.getValue</w:t>
+      </w:r>
+      <w:proofErr w:type="spellEnd"/>
+      <w:r>
+        <w:rPr>
+          <w:rFonts w:cstheme="minorHAnsi"/>
           <w:b/>
           <w:bCs/>
+          <w:sz w:val="24"/>
+          <w:szCs w:val="24"/>
           <w:lang w:val="es-ES"/>
         </w:rPr>
-        <w:t>getValue</w:t>
-      </w:r>
-      <w:proofErr w:type="spellEnd"/>
-      <w:r>
-        <w:rPr>
-          <w:rFonts w:ascii="Dax-Regular" w:hAnsi="Dax-Regular"/>
-          <w:b/>
-          <w:bCs/>
-          <w:lang w:val="es-ES"/>
-        </w:rPr>
         <w:t>(…)”</w:t>
       </w:r>
       <w:r>
         <w:rPr>
-          <w:rFonts w:ascii="Dax-Regular" w:hAnsi="Dax-Regular"/>
+          <w:rFonts w:cstheme="minorHAnsi"/>
+          <w:sz w:val="24"/>
+          <w:szCs w:val="24"/>
           <w:lang w:val="es-ES"/>
         </w:rPr>
         <w:t>?</w:t>
@@ -590,8 +2020,267 @@
     </w:p>
     <w:p>
       <w:pPr>
-        <w:rPr>
-          <w:lang w:val="es-419"/>
+        <w:pStyle w:val="Prrafodelista"/>
+        <w:numPr>
+          <w:ilvl w:val="1"/>
+          <w:numId w:val="1"/>
+        </w:numPr>
+        <w:spacing w:after="0"/>
+        <w:jc w:val="both"/>
+        <w:rPr>
+          <w:rFonts w:cstheme="minorHAnsi"/>
+          <w:sz w:val="24"/>
+          <w:szCs w:val="24"/>
+          <w:lang w:val="es-419"/>
+        </w:rPr>
+      </w:pPr>
+      <w:r>
+        <w:rPr>
+          <w:rStyle w:val="normaltextrun"/>
+          <w:rFonts w:cstheme="minorHAnsi"/>
+          <w:color w:val="000000"/>
+          <w:sz w:val="24"/>
+          <w:szCs w:val="24"/>
+          <w:shd w:val="clear" w:color="auto" w:fill="FFFFFF"/>
+          <w:lang w:val="es-419"/>
+        </w:rPr>
+        <w:t xml:space="preserve">Me está asociado a la librería </w:t>
+      </w:r>
+      <w:proofErr w:type="spellStart"/>
+      <w:r>
+        <w:rPr>
+          <w:rStyle w:val="normaltextrun"/>
+          <w:rFonts w:cstheme="minorHAnsi"/>
+          <w:color w:val="000000"/>
+          <w:sz w:val="24"/>
+          <w:szCs w:val="24"/>
+          <w:shd w:val="clear" w:color="auto" w:fill="FFFFFF"/>
+          <w:lang w:val="es-419"/>
+        </w:rPr>
+        <w:t>mapentry</w:t>
+      </w:r>
+      <w:proofErr w:type="spellEnd"/>
+      <w:r>
+        <w:rPr>
+          <w:rStyle w:val="normaltextrun"/>
+          <w:rFonts w:cstheme="minorHAnsi"/>
+          <w:color w:val="000000"/>
+          <w:sz w:val="24"/>
+          <w:szCs w:val="24"/>
+          <w:shd w:val="clear" w:color="auto" w:fill="FFFFFF"/>
+          <w:lang w:val="es-419"/>
+        </w:rPr>
+        <w:t xml:space="preserve"> que se encarga de recibir una entrada &lt;llave, valor&gt; de un </w:t>
+      </w:r>
+      <w:proofErr w:type="spellStart"/>
+      <w:r>
+        <w:rPr>
+          <w:rStyle w:val="normaltextrun"/>
+          <w:rFonts w:cstheme="minorHAnsi"/>
+          <w:color w:val="000000"/>
+          <w:sz w:val="24"/>
+          <w:szCs w:val="24"/>
+          <w:shd w:val="clear" w:color="auto" w:fill="FFFFFF"/>
+          <w:lang w:val="es-419"/>
+        </w:rPr>
+        <w:t>map</w:t>
+      </w:r>
+      <w:proofErr w:type="spellEnd"/>
+      <w:r>
+        <w:rPr>
+          <w:rStyle w:val="normaltextrun"/>
+          <w:rFonts w:cstheme="minorHAnsi"/>
+          <w:color w:val="000000"/>
+          <w:sz w:val="24"/>
+          <w:szCs w:val="24"/>
+          <w:shd w:val="clear" w:color="auto" w:fill="FFFFFF"/>
+          <w:lang w:val="es-419"/>
+        </w:rPr>
+        <w:t xml:space="preserve"> </w:t>
+      </w:r>
+      <w:r>
+        <w:rPr>
+          <w:rStyle w:val="normaltextrun"/>
+          <w:rFonts w:cstheme="minorHAnsi"/>
+          <w:color w:val="000000"/>
+          <w:sz w:val="24"/>
+          <w:szCs w:val="24"/>
+          <w:shd w:val="clear" w:color="auto" w:fill="FFFFFF"/>
+          <w:lang w:val="es-419"/>
+        </w:rPr>
+        <w:t>particular. Solo</w:t>
+      </w:r>
+      <w:r>
+        <w:rPr>
+          <w:rStyle w:val="normaltextrun"/>
+          <w:rFonts w:cstheme="minorHAnsi"/>
+          <w:color w:val="000000"/>
+          <w:sz w:val="24"/>
+          <w:szCs w:val="24"/>
+          <w:shd w:val="clear" w:color="auto" w:fill="FFFFFF"/>
+          <w:lang w:val="es-419"/>
+        </w:rPr>
+        <w:t xml:space="preserve"> tiene un parámetro que es </w:t>
+      </w:r>
+      <w:proofErr w:type="spellStart"/>
+      <w:r>
+        <w:rPr>
+          <w:rStyle w:val="normaltextrun"/>
+          <w:rFonts w:cstheme="minorHAnsi"/>
+          <w:color w:val="000000"/>
+          <w:sz w:val="24"/>
+          <w:szCs w:val="24"/>
+          <w:shd w:val="clear" w:color="auto" w:fill="FFFFFF"/>
+          <w:lang w:val="es-419"/>
+        </w:rPr>
+        <w:t>entry</w:t>
+      </w:r>
+      <w:proofErr w:type="spellEnd"/>
+      <w:r>
+        <w:rPr>
+          <w:rStyle w:val="normaltextrun"/>
+          <w:rFonts w:cstheme="minorHAnsi"/>
+          <w:color w:val="000000"/>
+          <w:sz w:val="24"/>
+          <w:szCs w:val="24"/>
+          <w:shd w:val="clear" w:color="auto" w:fill="FFFFFF"/>
+          <w:lang w:val="es-419"/>
+        </w:rPr>
+        <w:t xml:space="preserve">. En este, caso la </w:t>
+      </w:r>
+      <w:r>
+        <w:rPr>
+          <w:rStyle w:val="normaltextrun"/>
+          <w:rFonts w:cstheme="minorHAnsi"/>
+          <w:color w:val="000000"/>
+          <w:sz w:val="24"/>
+          <w:szCs w:val="24"/>
+          <w:shd w:val="clear" w:color="auto" w:fill="FFFFFF"/>
+          <w:lang w:val="es-419"/>
+        </w:rPr>
+        <w:t xml:space="preserve">función. </w:t>
+      </w:r>
+      <w:proofErr w:type="spellStart"/>
+      <w:r>
+        <w:rPr>
+          <w:rStyle w:val="normaltextrun"/>
+          <w:rFonts w:cstheme="minorHAnsi"/>
+          <w:color w:val="000000"/>
+          <w:sz w:val="24"/>
+          <w:szCs w:val="24"/>
+          <w:shd w:val="clear" w:color="auto" w:fill="FFFFFF"/>
+          <w:lang w:val="es-419"/>
+        </w:rPr>
+        <w:t>getvalue</w:t>
+      </w:r>
+      <w:proofErr w:type="spellEnd"/>
+      <w:r>
+        <w:rPr>
+          <w:rStyle w:val="normaltextrun"/>
+          <w:rFonts w:cstheme="minorHAnsi"/>
+          <w:color w:val="000000"/>
+          <w:sz w:val="24"/>
+          <w:szCs w:val="24"/>
+          <w:shd w:val="clear" w:color="auto" w:fill="FFFFFF"/>
+          <w:lang w:val="es-419"/>
+        </w:rPr>
+        <w:t xml:space="preserve"> recibe de entrada </w:t>
+      </w:r>
+      <w:proofErr w:type="spellStart"/>
+      <w:r>
+        <w:rPr>
+          <w:rStyle w:val="normaltextrun"/>
+          <w:rFonts w:cstheme="minorHAnsi"/>
+          <w:color w:val="000000"/>
+          <w:sz w:val="24"/>
+          <w:szCs w:val="24"/>
+          <w:shd w:val="clear" w:color="auto" w:fill="FFFFFF"/>
+          <w:lang w:val="es-419"/>
+        </w:rPr>
+        <w:t>year</w:t>
+      </w:r>
+      <w:proofErr w:type="spellEnd"/>
+      <w:r>
+        <w:rPr>
+          <w:rStyle w:val="normaltextrun"/>
+          <w:rFonts w:cstheme="minorHAnsi"/>
+          <w:color w:val="000000"/>
+          <w:sz w:val="24"/>
+          <w:szCs w:val="24"/>
+          <w:shd w:val="clear" w:color="auto" w:fill="FFFFFF"/>
+          <w:lang w:val="es-419"/>
+        </w:rPr>
+        <w:t xml:space="preserve"> que es la pareja &lt;</w:t>
+      </w:r>
+      <w:proofErr w:type="spellStart"/>
+      <w:r>
+        <w:rPr>
+          <w:rStyle w:val="normaltextrun"/>
+          <w:rFonts w:cstheme="minorHAnsi"/>
+          <w:color w:val="000000"/>
+          <w:sz w:val="24"/>
+          <w:szCs w:val="24"/>
+          <w:shd w:val="clear" w:color="auto" w:fill="FFFFFF"/>
+          <w:lang w:val="es-419"/>
+        </w:rPr>
+        <w:t>year</w:t>
+      </w:r>
+      <w:proofErr w:type="spellEnd"/>
+      <w:r>
+        <w:rPr>
+          <w:rStyle w:val="normaltextrun"/>
+          <w:rFonts w:cstheme="minorHAnsi"/>
+          <w:color w:val="000000"/>
+          <w:sz w:val="24"/>
+          <w:szCs w:val="24"/>
+          <w:shd w:val="clear" w:color="auto" w:fill="FFFFFF"/>
+          <w:lang w:val="es-419"/>
+        </w:rPr>
+        <w:t xml:space="preserve">, libro&gt; y retorna solamente el </w:t>
+      </w:r>
+      <w:proofErr w:type="spellStart"/>
+      <w:r>
+        <w:rPr>
+          <w:rStyle w:val="normaltextrun"/>
+          <w:rFonts w:cstheme="minorHAnsi"/>
+          <w:color w:val="000000"/>
+          <w:sz w:val="24"/>
+          <w:szCs w:val="24"/>
+          <w:shd w:val="clear" w:color="auto" w:fill="FFFFFF"/>
+          <w:lang w:val="es-419"/>
+        </w:rPr>
+        <w:t>value</w:t>
+      </w:r>
+      <w:proofErr w:type="spellEnd"/>
+      <w:r>
+        <w:rPr>
+          <w:rStyle w:val="normaltextrun"/>
+          <w:rFonts w:cstheme="minorHAnsi"/>
+          <w:color w:val="000000"/>
+          <w:sz w:val="24"/>
+          <w:szCs w:val="24"/>
+          <w:shd w:val="clear" w:color="auto" w:fill="FFFFFF"/>
+          <w:lang w:val="es-419"/>
+        </w:rPr>
+        <w:t xml:space="preserve"> de dicha llave; es decir, cada libro encontrado para un año x.</w:t>
+      </w:r>
+      <w:r>
+        <w:rPr>
+          <w:rStyle w:val="eop"/>
+          <w:rFonts w:cstheme="minorHAnsi"/>
+          <w:color w:val="000000"/>
+          <w:sz w:val="24"/>
+          <w:szCs w:val="24"/>
+          <w:shd w:val="clear" w:color="auto" w:fill="FFFFFF"/>
+          <w:lang w:val="es-CO"/>
+        </w:rPr>
+        <w:t> </w:t>
+      </w:r>
+    </w:p>
+    <w:p>
+      <w:pPr>
+        <w:rPr>
+          <w:lang w:val="es-CO"/>
         </w:rPr>
       </w:pPr>
     </w:p>
@@ -1128,13 +2817,13 @@
       <w:noProof/>
     </w:rPr>
   </w:style>
-  <w:style w:type="character" w:default="1" w:styleId="DefaultParagraphFont">
+  <w:style w:type="character" w:default="1" w:styleId="Fuentedeprrafopredeter">
     <w:name w:val="Default Paragraph Font"/>
     <w:uiPriority w:val="1"/>
     <w:semiHidden/>
     <w:unhideWhenUsed/>
   </w:style>
-  <w:style w:type="table" w:default="1" w:styleId="TableNormal">
+  <w:style w:type="table" w:default="1" w:styleId="Tablanormal">
     <w:name w:val="Normal Table"/>
     <w:uiPriority w:val="99"/>
     <w:semiHidden/>
@@ -1149,17 +2838,17 @@
       </w:tblCellMar>
     </w:tblPr>
   </w:style>
-  <w:style w:type="numbering" w:default="1" w:styleId="NoList">
+  <w:style w:type="numbering" w:default="1" w:styleId="Sinlista">
     <w:name w:val="No List"/>
     <w:uiPriority w:val="99"/>
     <w:semiHidden/>
     <w:unhideWhenUsed/>
   </w:style>
-  <w:style w:type="paragraph" w:styleId="Title">
+  <w:style w:type="paragraph" w:styleId="Ttulo">
     <w:name w:val="Title"/>
     <w:basedOn w:val="Normal"/>
     <w:next w:val="Normal"/>
-    <w:link w:val="TitleChar"/>
+    <w:link w:val="TtuloCar"/>
     <w:uiPriority w:val="10"/>
     <w:qFormat/>
     <w:rsid w:val="00BA3B38"/>
@@ -1175,10 +2864,10 @@
       <w:szCs w:val="56"/>
     </w:rPr>
   </w:style>
-  <w:style w:type="character" w:customStyle="1" w:styleId="TitleChar">
-    <w:name w:val="Title Char"/>
-    <w:basedOn w:val="DefaultParagraphFont"/>
-    <w:link w:val="Title"/>
+  <w:style w:type="character" w:customStyle="1" w:styleId="TtuloCar">
+    <w:name w:val="Título Car"/>
+    <w:basedOn w:val="Fuentedeprrafopredeter"/>
+    <w:link w:val="Ttulo"/>
     <w:uiPriority w:val="10"/>
     <w:rsid w:val="00BA3B38"/>
     <w:rPr>
@@ -1190,7 +2879,7 @@
       <w:szCs w:val="56"/>
     </w:rPr>
   </w:style>
-  <w:style w:type="paragraph" w:styleId="ListParagraph">
+  <w:style w:type="paragraph" w:styleId="Prrafodelista">
     <w:name w:val="List Paragraph"/>
     <w:basedOn w:val="Normal"/>
     <w:uiPriority w:val="34"/>
@@ -1204,9 +2893,9 @@
       <w:noProof w:val="0"/>
     </w:rPr>
   </w:style>
-  <w:style w:type="character" w:styleId="CommentReference">
+  <w:style w:type="character" w:styleId="Refdecomentario">
     <w:name w:val="annotation reference"/>
-    <w:basedOn w:val="DefaultParagraphFont"/>
+    <w:basedOn w:val="Fuentedeprrafopredeter"/>
     <w:uiPriority w:val="99"/>
     <w:semiHidden/>
     <w:unhideWhenUsed/>
@@ -1216,10 +2905,10 @@
       <w:szCs w:val="16"/>
     </w:rPr>
   </w:style>
-  <w:style w:type="paragraph" w:styleId="CommentText">
+  <w:style w:type="paragraph" w:styleId="Textocomentario">
     <w:name w:val="annotation text"/>
     <w:basedOn w:val="Normal"/>
-    <w:link w:val="CommentTextChar"/>
+    <w:link w:val="TextocomentarioCar"/>
     <w:uiPriority w:val="99"/>
     <w:semiHidden/>
     <w:unhideWhenUsed/>
@@ -1233,10 +2922,10 @@
       <w:szCs w:val="20"/>
     </w:rPr>
   </w:style>
-  <w:style w:type="character" w:customStyle="1" w:styleId="CommentTextChar">
-    <w:name w:val="Comment Text Char"/>
-    <w:basedOn w:val="DefaultParagraphFont"/>
-    <w:link w:val="CommentText"/>
+  <w:style w:type="character" w:customStyle="1" w:styleId="TextocomentarioCar">
+    <w:name w:val="Texto comentario Car"/>
+    <w:basedOn w:val="Fuentedeprrafopredeter"/>
+    <w:link w:val="Textocomentario"/>
     <w:uiPriority w:val="99"/>
     <w:semiHidden/>
     <w:rsid w:val="00A442AC"/>
@@ -1244,6 +2933,16 @@
       <w:sz w:val="20"/>
       <w:szCs w:val="20"/>
     </w:rPr>
+  </w:style>
+  <w:style w:type="character" w:customStyle="1" w:styleId="normaltextrun">
+    <w:name w:val="normaltextrun"/>
+    <w:basedOn w:val="Fuentedeprrafopredeter"/>
+    <w:rsid w:val="00812D45"/>
+  </w:style>
+  <w:style w:type="character" w:customStyle="1" w:styleId="eop">
+    <w:name w:val="eop"/>
+    <w:basedOn w:val="Fuentedeprrafopredeter"/>
+    <w:rsid w:val="00812D45"/>
   </w:style>
 </w:styles>
 </file>
@@ -1544,21 +3243,6 @@
 </file>
 
 <file path=customXml/item1.xml><?xml version="1.0" encoding="utf-8"?>
-<p:properties xmlns:p="http://schemas.microsoft.com/office/2006/metadata/properties" xmlns:xsi="http://www.w3.org/2001/XMLSchema-instance" xmlns:pc="http://schemas.microsoft.com/office/infopath/2007/PartnerControls">
-  <documentManagement/>
-</p:properties>
-</file>
-
-<file path=customXml/item2.xml><?xml version="1.0" encoding="utf-8"?>
-<?mso-contentType ?>
-<FormTemplates xmlns="http://schemas.microsoft.com/sharepoint/v3/contenttype/forms">
-  <Display>DocumentLibraryForm</Display>
-  <Edit>DocumentLibraryForm</Edit>
-  <New>DocumentLibraryForm</New>
-</FormTemplates>
-</file>
-
-<file path=customXml/item3.xml><?xml version="1.0" encoding="utf-8"?>
 <ct:contentTypeSchema xmlns:ct="http://schemas.microsoft.com/office/2006/metadata/contentType" xmlns:ma="http://schemas.microsoft.com/office/2006/metadata/properties/metaAttributes" ct:_="" ma:_="" ma:contentTypeName="Documento" ma:contentTypeID="0x01010023858CF01A2EF24688B692775F4C60A4" ma:contentTypeVersion="11" ma:contentTypeDescription="Crear nuevo documento." ma:contentTypeScope="" ma:versionID="04b510ef1bc187d79b842c792d256c41">
   <xsd:schema xmlns:xsd="http://www.w3.org/2001/XMLSchema" xmlns:xs="http://www.w3.org/2001/XMLSchema" xmlns:p="http://schemas.microsoft.com/office/2006/metadata/properties" xmlns:ns2="164883f8-7691-4ecf-b54a-664c0d0edefe" xmlns:ns3="85e30bcc-d76c-4413-8e4d-2dce22fb0743" targetNamespace="http://schemas.microsoft.com/office/2006/metadata/properties" ma:root="true" ma:fieldsID="9049981c3eb1ee76226ec9e2f8ecd7b4" ns2:_="" ns3:_="">
     <xsd:import namespace="164883f8-7691-4ecf-b54a-664c0d0edefe"/>
@@ -1769,11 +3453,36 @@
 </ct:contentTypeSchema>
 </file>
 
+<file path=customXml/item2.xml><?xml version="1.0" encoding="utf-8"?>
+<?mso-contentType ?>
+<FormTemplates xmlns="http://schemas.microsoft.com/sharepoint/v3/contenttype/forms">
+  <Display>DocumentLibraryForm</Display>
+  <Edit>DocumentLibraryForm</Edit>
+  <New>DocumentLibraryForm</New>
+</FormTemplates>
+</file>
+
+<file path=customXml/item3.xml><?xml version="1.0" encoding="utf-8"?>
+<p:properties xmlns:p="http://schemas.microsoft.com/office/2006/metadata/properties" xmlns:xsi="http://www.w3.org/2001/XMLSchema-instance" xmlns:pc="http://schemas.microsoft.com/office/infopath/2007/PartnerControls">
+  <documentManagement/>
+</p:properties>
+</file>
+
 <file path=customXml/itemProps1.xml><?xml version="1.0" encoding="utf-8"?>
-<ds:datastoreItem xmlns:ds="http://schemas.openxmlformats.org/officeDocument/2006/customXml" ds:itemID="{8542EACB-7939-45C8-99C3-B6897CA7A7EF}">
+<ds:datastoreItem xmlns:ds="http://schemas.openxmlformats.org/officeDocument/2006/customXml" ds:itemID="{40CE0DC1-42B7-46C6-90BB-2912C538F6FA}">
   <ds:schemaRefs>
+    <ds:schemaRef ds:uri="http://schemas.microsoft.com/office/2006/metadata/contentType"/>
+    <ds:schemaRef ds:uri="http://schemas.microsoft.com/office/2006/metadata/properties/metaAttributes"/>
+    <ds:schemaRef ds:uri="http://www.w3.org/2001/XMLSchema"/>
     <ds:schemaRef ds:uri="http://schemas.microsoft.com/office/2006/metadata/properties"/>
+    <ds:schemaRef ds:uri="164883f8-7691-4ecf-b54a-664c0d0edefe"/>
+    <ds:schemaRef ds:uri="85e30bcc-d76c-4413-8e4d-2dce22fb0743"/>
+    <ds:schemaRef ds:uri="http://schemas.microsoft.com/office/2006/documentManagement/types"/>
     <ds:schemaRef ds:uri="http://schemas.microsoft.com/office/infopath/2007/PartnerControls"/>
+    <ds:schemaRef ds:uri="http://schemas.openxmlformats.org/package/2006/metadata/core-properties"/>
+    <ds:schemaRef ds:uri="http://purl.org/dc/elements/1.1/"/>
+    <ds:schemaRef ds:uri="http://purl.org/dc/terms/"/>
+    <ds:schemaRef ds:uri="http://schemas.microsoft.com/internal/obd"/>
   </ds:schemaRefs>
 </ds:datastoreItem>
 </file>
@@ -1787,5 +3496,10 @@
 </file>
 
 <file path=customXml/itemProps3.xml><?xml version="1.0" encoding="utf-8"?>
-<ds:datastoreItem xmlns:ds="http://schemas.openxmlformats.org/officeDocument/2006/customXml" ds:itemID="{40CE0DC1-42B7-46C6-90BB-2912C538F6FA}"/>
+<ds:datastoreItem xmlns:ds="http://schemas.openxmlformats.org/officeDocument/2006/customXml" ds:itemID="{8542EACB-7939-45C8-99C3-B6897CA7A7EF}">
+  <ds:schemaRefs>
+    <ds:schemaRef ds:uri="http://schemas.microsoft.com/office/2006/metadata/properties"/>
+    <ds:schemaRef ds:uri="http://schemas.microsoft.com/office/infopath/2007/PartnerControls"/>
+  </ds:schemaRefs>
+</ds:datastoreItem>
 </file>
</xml_diff>